<commit_message>
Updated PPT and script
</commit_message>
<xml_diff>
--- a/Budget-Sheets Script .docx
+++ b/Budget-Sheets Script .docx
@@ -1,6 +1,6 @@
 
 <file path=word/document.xml><?xml version="1.0" encoding="utf-8"?>
-<w:document xmlns:ve="http://schemas.openxmlformats.org/markup-compatibility/2006" xmlns:o="urn:schemas-microsoft-com:office:office" xmlns:r="http://schemas.openxmlformats.org/officeDocument/2006/relationships" xmlns:m="http://schemas.openxmlformats.org/officeDocument/2006/math" xmlns:v="urn:schemas-microsoft-com:vml" xmlns:wp="http://schemas.openxmlformats.org/drawingml/2006/wordprocessingDrawing" xmlns:w10="urn:schemas-microsoft-com:office:word" xmlns:w="http://schemas.openxmlformats.org/wordprocessingml/2006/main" xmlns:wne="http://schemas.microsoft.com/office/word/2006/wordml">
+<w:document xmlns:wpc="http://schemas.microsoft.com/office/word/2010/wordprocessingCanvas" xmlns:cx="http://schemas.microsoft.com/office/drawing/2014/chartex" xmlns:cx1="http://schemas.microsoft.com/office/drawing/2015/9/8/chartex" xmlns:cx2="http://schemas.microsoft.com/office/drawing/2015/10/21/chartex" xmlns:cx3="http://schemas.microsoft.com/office/drawing/2016/5/9/chartex" xmlns:cx4="http://schemas.microsoft.com/office/drawing/2016/5/10/chartex" xmlns:cx5="http://schemas.microsoft.com/office/drawing/2016/5/11/chartex" xmlns:mc="http://schemas.openxmlformats.org/markup-compatibility/2006" xmlns:o="urn:schemas-microsoft-com:office:office" xmlns:r="http://schemas.openxmlformats.org/officeDocument/2006/relationships" xmlns:m="http://schemas.openxmlformats.org/officeDocument/2006/math" xmlns:v="urn:schemas-microsoft-com:vml" xmlns:wp14="http://schemas.microsoft.com/office/word/2010/wordprocessingDrawing" xmlns:wp="http://schemas.openxmlformats.org/drawingml/2006/wordprocessingDrawing" xmlns:w10="urn:schemas-microsoft-com:office:word" xmlns:w="http://schemas.openxmlformats.org/wordprocessingml/2006/main" xmlns:w14="http://schemas.microsoft.com/office/word/2010/wordml" xmlns:w15="http://schemas.microsoft.com/office/word/2012/wordml" xmlns:w16se="http://schemas.microsoft.com/office/word/2015/wordml/symex" xmlns:wpg="http://schemas.microsoft.com/office/word/2010/wordprocessingGroup" xmlns:wpi="http://schemas.microsoft.com/office/word/2010/wordprocessingInk" xmlns:wne="http://schemas.microsoft.com/office/word/2006/wordml" xmlns:wps="http://schemas.microsoft.com/office/word/2010/wordprocessingShape" mc:Ignorable="w14 w15 w16se wp14">
   <w:body>
     <w:p>
       <w:pPr>
@@ -8,7 +8,6 @@
           <w:rFonts w:ascii="Segoe UI Emoji" w:hAnsi="Segoe UI Emoji"/>
         </w:rPr>
       </w:pPr>
-      <w:bookmarkStart w:id="0" w:name="_GoBack"/>
       <w:r>
         <w:rPr>
           <w:rFonts w:ascii="Segoe UI Emoji" w:hAnsi="Segoe UI Emoji"/>
@@ -19,14 +18,7 @@
         <w:rPr>
           <w:rFonts w:ascii="Segoe UI Emoji" w:hAnsi="Segoe UI Emoji"/>
         </w:rPr>
-        <w:t xml:space="preserve">1: Hello, we’re team Prequel and our product is Budget-Sheets. I’m ____, this is </w:t>
-      </w:r>
-      <w:bookmarkEnd w:id="0"/>
-      <w:r>
-        <w:rPr>
-          <w:rFonts w:ascii="Segoe UI Emoji" w:hAnsi="Segoe UI Emoji"/>
-        </w:rPr>
-        <w:t xml:space="preserve">____, this is ___ and this is ____ . </w:t>
+        <w:t xml:space="preserve">1: Hello, we’re team Prequel and our product is Budget-Sheets. I’m ____, this is ____, this is ___ and this is ____ . </w:t>
       </w:r>
     </w:p>
     <w:p>
@@ -203,11 +195,19 @@
           <w:rFonts w:ascii="Segoe UI Emoji" w:hAnsi="Segoe UI Emoji"/>
         </w:rPr>
       </w:pPr>
-      <w:r>
-        <w:rPr>
-          <w:rFonts w:ascii="Segoe UI Emoji" w:hAnsi="Segoe UI Emoji"/>
-        </w:rPr>
-        <w:t>Mahika: I have learnt (python, python on webserver, html) ____________________________________________________________________________________________________________________________________________________________________</w:t>
+      <w:proofErr w:type="spellStart"/>
+      <w:r>
+        <w:rPr>
+          <w:rFonts w:ascii="Segoe UI Emoji" w:hAnsi="Segoe UI Emoji"/>
+        </w:rPr>
+        <w:t>Mahika</w:t>
+      </w:r>
+      <w:proofErr w:type="spellEnd"/>
+      <w:r>
+        <w:rPr>
+          <w:rFonts w:ascii="Segoe UI Emoji" w:hAnsi="Segoe UI Emoji"/>
+        </w:rPr>
+        <w:t>: I have learnt (python, python on webserver, html) ____________________________________________________________________________________________________________________________________________________________________</w:t>
       </w:r>
     </w:p>
     <w:p>
@@ -265,12 +265,6 @@
           <w:rFonts w:ascii="Segoe UI Emoji" w:hAnsi="Segoe UI Emoji"/>
         </w:rPr>
       </w:pPr>
-      <w:r>
-        <w:rPr>
-          <w:rFonts w:ascii="Segoe UI Emoji" w:hAnsi="Segoe UI Emoji"/>
-        </w:rPr>
-        <w:t>____________________________________________________________________________________________________________________________________________________________________</w:t>
-      </w:r>
     </w:p>
     <w:p>
       <w:pPr>
@@ -281,6 +275,127 @@
           <w:rFonts w:ascii="Segoe UI Emoji" w:hAnsi="Segoe UI Emoji"/>
         </w:rPr>
       </w:pPr>
+      <w:r>
+        <w:rPr>
+          <w:rFonts w:ascii="Segoe UI Emoji" w:hAnsi="Segoe UI Emoji"/>
+        </w:rPr>
+        <w:t xml:space="preserve">Slide 5: For market research we used a variety of methods. We used social media platforms such as twitter. We used a twitter pole asking people if they would use an online budget </w:t>
+      </w:r>
+      <w:r>
+        <w:rPr>
+          <w:rFonts w:ascii="Segoe UI Emoji" w:hAnsi="Segoe UI Emoji"/>
+        </w:rPr>
+        <w:t>tool. We also tweeted a link to a google form.</w:t>
+      </w:r>
+      <w:r>
+        <w:rPr>
+          <w:rFonts w:ascii="Segoe UI Emoji" w:hAnsi="Segoe UI Emoji"/>
+        </w:rPr>
+        <w:t xml:space="preserve"> We served the general</w:t>
+      </w:r>
+      <w:r>
+        <w:rPr>
+          <w:rFonts w:ascii="Segoe UI Emoji" w:hAnsi="Segoe UI Emoji"/>
+        </w:rPr>
+        <w:t xml:space="preserve"> public for their </w:t>
+      </w:r>
+      <w:r>
+        <w:rPr>
+          <w:rFonts w:ascii="Segoe UI Emoji" w:hAnsi="Segoe UI Emoji"/>
+        </w:rPr>
+        <w:t>opinions</w:t>
+      </w:r>
+      <w:r>
+        <w:rPr>
+          <w:rFonts w:ascii="Segoe UI Emoji" w:hAnsi="Segoe UI Emoji"/>
+        </w:rPr>
+        <w:t xml:space="preserve"> on Budget-Sheets. </w:t>
+      </w:r>
+      <w:r>
+        <w:rPr>
+          <w:rFonts w:ascii="Segoe UI Emoji" w:hAnsi="Segoe UI Emoji"/>
+        </w:rPr>
+        <w:t xml:space="preserve">Almost all of the </w:t>
+      </w:r>
+      <w:r>
+        <w:rPr>
+          <w:rFonts w:ascii="Segoe UI Emoji" w:hAnsi="Segoe UI Emoji"/>
+        </w:rPr>
+        <w:t>responses</w:t>
+      </w:r>
+      <w:r>
+        <w:rPr>
+          <w:rFonts w:ascii="Segoe UI Emoji" w:hAnsi="Segoe UI Emoji"/>
+        </w:rPr>
+        <w:t xml:space="preserve"> were positive. For </w:t>
+      </w:r>
+      <w:r>
+        <w:rPr>
+          <w:rFonts w:ascii="Segoe UI Emoji" w:hAnsi="Segoe UI Emoji"/>
+        </w:rPr>
+        <w:t>statistics</w:t>
+      </w:r>
+      <w:r>
+        <w:rPr>
+          <w:rFonts w:ascii="Segoe UI Emoji" w:hAnsi="Segoe UI Emoji"/>
+        </w:rPr>
+        <w:t>, we used</w:t>
+      </w:r>
+      <w:r>
+        <w:rPr>
+          <w:rFonts w:ascii="Segoe UI Emoji" w:hAnsi="Segoe UI Emoji"/>
+        </w:rPr>
+        <w:t xml:space="preserve"> the internet</w:t>
+      </w:r>
+      <w:r>
+        <w:rPr>
+          <w:rFonts w:ascii="Segoe UI Emoji" w:hAnsi="Segoe UI Emoji"/>
+        </w:rPr>
+        <w:t xml:space="preserve"> a</w:t>
+      </w:r>
+      <w:r>
+        <w:rPr>
+          <w:rFonts w:ascii="Segoe UI Emoji" w:hAnsi="Segoe UI Emoji"/>
+        </w:rPr>
+        <w:t xml:space="preserve">nd found that our target market was large and there was a definite gap in the market that our product would fit right into. </w:t>
+      </w:r>
+      <w:r>
+        <w:rPr>
+          <w:rFonts w:ascii="Segoe UI Emoji" w:hAnsi="Segoe UI Emoji"/>
+        </w:rPr>
+        <w:t xml:space="preserve">We found that in Edinburgh in 2015 38.3% of people went on to do Higher Education and 24.6% of people went onto to do Further </w:t>
+      </w:r>
+      <w:r>
+        <w:rPr>
+          <w:rFonts w:ascii="Segoe UI Emoji" w:hAnsi="Segoe UI Emoji"/>
+        </w:rPr>
+        <w:lastRenderedPageBreak/>
+        <w:t>Education</w:t>
+      </w:r>
+      <w:r>
+        <w:rPr>
+          <w:rFonts w:ascii="Segoe UI Emoji" w:hAnsi="Segoe UI Emoji"/>
+        </w:rPr>
+        <w:t>. 41,540 was the nu</w:t>
+      </w:r>
+      <w:r>
+        <w:rPr>
+          <w:rFonts w:ascii="Segoe UI Emoji" w:hAnsi="Segoe UI Emoji"/>
+        </w:rPr>
+        <w:t>mber of undergraduate students enrolled in education inst</w:t>
+      </w:r>
+      <w:r>
+        <w:rPr>
+          <w:rFonts w:ascii="Segoe UI Emoji" w:hAnsi="Segoe UI Emoji"/>
+        </w:rPr>
+        <w:t>itut</w:t>
+      </w:r>
+      <w:r>
+        <w:rPr>
+          <w:rFonts w:ascii="Segoe UI Emoji" w:hAnsi="Segoe UI Emoji"/>
+        </w:rPr>
+        <w:t>ions in Edinburgh, there was also 16,435 post graduate students.</w:t>
+      </w:r>
     </w:p>
     <w:p>
       <w:pPr>
@@ -295,128 +410,96 @@
         <w:rPr>
           <w:rFonts w:ascii="Segoe UI Emoji" w:hAnsi="Segoe UI Emoji"/>
         </w:rPr>
-        <w:t xml:space="preserve">Slide 5: For market research we used a variety of methods. We used social media platforms such as twitter. We used a twitter pole asking people if they would use an online budget </w:t>
-      </w:r>
-      <w:r>
-        <w:rPr>
-          <w:rFonts w:ascii="Segoe UI Emoji" w:hAnsi="Segoe UI Emoji"/>
-        </w:rPr>
-        <w:t>tool. We also tweeted a link to a google form.</w:t>
-      </w:r>
-      <w:r>
-        <w:rPr>
-          <w:rFonts w:ascii="Segoe UI Emoji" w:hAnsi="Segoe UI Emoji"/>
-        </w:rPr>
-        <w:t xml:space="preserve"> We served the general</w:t>
-      </w:r>
-      <w:r>
-        <w:rPr>
-          <w:rFonts w:ascii="Segoe UI Emoji" w:hAnsi="Segoe UI Emoji"/>
-        </w:rPr>
-        <w:t xml:space="preserve"> public for their </w:t>
-      </w:r>
-      <w:r>
-        <w:rPr>
-          <w:rFonts w:ascii="Segoe UI Emoji" w:hAnsi="Segoe UI Emoji"/>
-        </w:rPr>
-        <w:t>opinions</w:t>
-      </w:r>
-      <w:r>
-        <w:rPr>
-          <w:rFonts w:ascii="Segoe UI Emoji" w:hAnsi="Segoe UI Emoji"/>
-        </w:rPr>
-        <w:t xml:space="preserve"> on Budget-Sheets. </w:t>
-      </w:r>
-      <w:r>
-        <w:rPr>
-          <w:rFonts w:ascii="Segoe UI Emoji" w:hAnsi="Segoe UI Emoji"/>
-        </w:rPr>
-        <w:t xml:space="preserve">Almost all of the </w:t>
-      </w:r>
-      <w:r>
-        <w:rPr>
-          <w:rFonts w:ascii="Segoe UI Emoji" w:hAnsi="Segoe UI Emoji"/>
-        </w:rPr>
-        <w:t>responses</w:t>
-      </w:r>
-      <w:r>
-        <w:rPr>
-          <w:rFonts w:ascii="Segoe UI Emoji" w:hAnsi="Segoe UI Emoji"/>
-        </w:rPr>
-        <w:t xml:space="preserve"> were positive. For </w:t>
-      </w:r>
-      <w:r>
-        <w:rPr>
-          <w:rFonts w:ascii="Segoe UI Emoji" w:hAnsi="Segoe UI Emoji"/>
-        </w:rPr>
-        <w:t>statistics</w:t>
-      </w:r>
-      <w:r>
-        <w:rPr>
-          <w:rFonts w:ascii="Segoe UI Emoji" w:hAnsi="Segoe UI Emoji"/>
-        </w:rPr>
-        <w:t>, we used</w:t>
-      </w:r>
-      <w:r>
-        <w:rPr>
-          <w:rFonts w:ascii="Segoe UI Emoji" w:hAnsi="Segoe UI Emoji"/>
-        </w:rPr>
-        <w:t xml:space="preserve"> the internet</w:t>
-      </w:r>
-      <w:r>
-        <w:rPr>
-          <w:rFonts w:ascii="Segoe UI Emoji" w:hAnsi="Segoe UI Emoji"/>
-        </w:rPr>
-        <w:t xml:space="preserve"> a</w:t>
-      </w:r>
-      <w:r>
-        <w:rPr>
-          <w:rFonts w:ascii="Segoe UI Emoji" w:hAnsi="Segoe UI Emoji"/>
-        </w:rPr>
-        <w:t xml:space="preserve">nd found that our target market was large and there was a definite gap in the </w:t>
-      </w:r>
-      <w:r>
-        <w:rPr>
-          <w:rFonts w:ascii="Segoe UI Emoji" w:hAnsi="Segoe UI Emoji"/>
-        </w:rPr>
-        <w:lastRenderedPageBreak/>
-        <w:t xml:space="preserve">market that our product would fit right into. </w:t>
-      </w:r>
-      <w:r>
-        <w:rPr>
-          <w:rFonts w:ascii="Segoe UI Emoji" w:hAnsi="Segoe UI Emoji"/>
-        </w:rPr>
-        <w:t xml:space="preserve">We found that in Edinburgh in 2015 38.3% of people went on to do Higher Education and 24.6% of people went onto to do Further </w:t>
-      </w:r>
-      <w:r>
-        <w:rPr>
-          <w:rFonts w:ascii="Segoe UI Emoji" w:hAnsi="Segoe UI Emoji"/>
-        </w:rPr>
-        <w:t>Education</w:t>
-      </w:r>
-      <w:r>
-        <w:rPr>
-          <w:rFonts w:ascii="Segoe UI Emoji" w:hAnsi="Segoe UI Emoji"/>
-        </w:rPr>
-        <w:t>. 41,540 was the nu</w:t>
-      </w:r>
-      <w:r>
-        <w:rPr>
-          <w:rFonts w:ascii="Segoe UI Emoji" w:hAnsi="Segoe UI Emoji"/>
-        </w:rPr>
-        <w:t>mber of undergraduate students enrolled in education inst</w:t>
-      </w:r>
-      <w:r>
-        <w:rPr>
-          <w:rFonts w:ascii="Segoe UI Emoji" w:hAnsi="Segoe UI Emoji"/>
-        </w:rPr>
-        <w:t>itut</w:t>
-      </w:r>
-      <w:r>
-        <w:rPr>
-          <w:rFonts w:ascii="Segoe UI Emoji" w:hAnsi="Segoe UI Emoji"/>
-        </w:rPr>
-        <w:t>ions in Edinburgh, there was also 16,435 post graduate students.</w:t>
+        <w:t xml:space="preserve">Slide 6: Andrew will </w:t>
+      </w:r>
+      <w:r>
+        <w:rPr>
+          <w:rFonts w:ascii="Segoe UI Emoji" w:hAnsi="Segoe UI Emoji"/>
+        </w:rPr>
+        <w:t>explain</w:t>
+      </w:r>
+      <w:r>
+        <w:rPr>
+          <w:rFonts w:ascii="Segoe UI Emoji" w:hAnsi="Segoe UI Emoji"/>
+        </w:rPr>
+        <w:t xml:space="preserve"> how he broke git and all the (many) issues we had and how we overcame them (T E A M W O R K). </w:t>
+      </w:r>
+    </w:p>
+    <w:p>
+      <w:pPr>
+        <w:rPr>
+          <w:rFonts w:ascii="Segoe UI Emoji" w:hAnsi="Segoe UI Emoji"/>
+        </w:rPr>
+      </w:pPr>
+    </w:p>
+    <w:p>
+      <w:pPr>
+        <w:rPr>
+          <w:rFonts w:ascii="Segoe UI Emoji" w:hAnsi="Segoe UI Emoji"/>
+        </w:rPr>
+      </w:pPr>
+      <w:r>
+        <w:rPr>
+          <w:rFonts w:ascii="Segoe UI Emoji" w:hAnsi="Segoe UI Emoji"/>
+        </w:rPr>
+        <w:t xml:space="preserve">Slide 8:   What we each contributed to the solution. </w:t>
+      </w:r>
+    </w:p>
+    <w:p>
+      <w:pPr>
+        <w:rPr>
+          <w:rFonts w:ascii="Segoe UI Emoji" w:hAnsi="Segoe UI Emoji"/>
+        </w:rPr>
+      </w:pPr>
+      <w:r>
+        <w:rPr>
+          <w:rFonts w:ascii="Segoe UI Emoji" w:hAnsi="Segoe UI Emoji"/>
+        </w:rPr>
+        <w:t>Harry:</w:t>
+      </w:r>
+      <w:r>
+        <w:rPr>
+          <w:rFonts w:ascii="Segoe UI Emoji" w:hAnsi="Segoe UI Emoji"/>
+        </w:rPr>
+        <w:t>______________________________________________________________________________________________________________________________________________________________</w:t>
+      </w:r>
+    </w:p>
+    <w:p>
+      <w:pPr>
+        <w:rPr>
+          <w:rFonts w:ascii="Segoe UI Emoji" w:hAnsi="Segoe UI Emoji"/>
+        </w:rPr>
+      </w:pPr>
+      <w:r>
+        <w:rPr>
+          <w:rFonts w:ascii="Segoe UI Emoji" w:hAnsi="Segoe UI Emoji"/>
+        </w:rPr>
+        <w:t>Andrew:</w:t>
+      </w:r>
+      <w:r>
+        <w:rPr>
+          <w:rFonts w:ascii="Segoe UI Emoji" w:hAnsi="Segoe UI Emoji"/>
+        </w:rPr>
+        <w:t>_______________________________________________________________________________________________________________________________________________________________</w:t>
+      </w:r>
+    </w:p>
+    <w:p>
+      <w:pPr>
+        <w:rPr>
+          <w:rFonts w:ascii="Segoe UI Emoji" w:hAnsi="Segoe UI Emoji"/>
+        </w:rPr>
+      </w:pPr>
+      <w:r>
+        <w:rPr>
+          <w:rFonts w:ascii="Segoe UI Emoji" w:hAnsi="Segoe UI Emoji"/>
+        </w:rPr>
+        <w:t>Mahika</w:t>
+      </w:r>
+      <w:r>
+        <w:rPr>
+          <w:rFonts w:ascii="Segoe UI Emoji" w:hAnsi="Segoe UI Emoji"/>
+        </w:rPr>
+        <w:t>____________________________________________________________________________________________________________________________________________________________________</w:t>
       </w:r>
     </w:p>
     <w:p>
@@ -428,23 +511,29 @@
           <w:rFonts w:ascii="Segoe UI Emoji" w:hAnsi="Segoe UI Emoji"/>
         </w:rPr>
       </w:pPr>
-      <w:r>
-        <w:rPr>
-          <w:rFonts w:ascii="Segoe UI Emoji" w:hAnsi="Segoe UI Emoji"/>
-        </w:rPr>
-        <w:t xml:space="preserve">Slide 6: Andrew will </w:t>
-      </w:r>
-      <w:r>
-        <w:rPr>
-          <w:rFonts w:ascii="Segoe UI Emoji" w:hAnsi="Segoe UI Emoji"/>
-        </w:rPr>
-        <w:t>explain</w:t>
-      </w:r>
-      <w:r>
-        <w:rPr>
-          <w:rFonts w:ascii="Segoe UI Emoji" w:hAnsi="Segoe UI Emoji"/>
-        </w:rPr>
-        <w:t xml:space="preserve"> how he broke git and all the (many) issues we had and how we overcame them (T E A M W O R K). </w:t>
+      <w:bookmarkStart w:id="0" w:name="_GoBack"/>
+      <w:bookmarkEnd w:id="0"/>
+      <w:r>
+        <w:rPr>
+          <w:rFonts w:ascii="Segoe UI Emoji" w:hAnsi="Segoe UI Emoji"/>
+        </w:rPr>
+        <w:t xml:space="preserve">Beccie:  </w:t>
+      </w:r>
+    </w:p>
+    <w:p>
+      <w:pPr>
+        <w:tabs>
+          <w:tab w:val="left" w:pos="2000"/>
+        </w:tabs>
+        <w:rPr>
+          <w:rFonts w:ascii="Segoe UI Emoji" w:hAnsi="Segoe UI Emoji"/>
+        </w:rPr>
+      </w:pPr>
+      <w:r>
+        <w:rPr>
+          <w:rFonts w:ascii="Segoe UI Emoji" w:hAnsi="Segoe UI Emoji"/>
+        </w:rPr>
+        <w:t>____________________________________________________________________________________________________________________________________________________________________</w:t>
       </w:r>
     </w:p>
     <w:p>
@@ -520,7 +609,7 @@
 </file>
 
 <file path=word/styles.xml><?xml version="1.0" encoding="utf-8"?>
-<w:styles xmlns:r="http://schemas.openxmlformats.org/officeDocument/2006/relationships" xmlns:w="http://schemas.openxmlformats.org/wordprocessingml/2006/main">
+<w:styles xmlns:mc="http://schemas.openxmlformats.org/markup-compatibility/2006" xmlns:r="http://schemas.openxmlformats.org/officeDocument/2006/relationships" xmlns:w="http://schemas.openxmlformats.org/wordprocessingml/2006/main" xmlns:w14="http://schemas.microsoft.com/office/word/2010/wordml" xmlns:w15="http://schemas.microsoft.com/office/word/2012/wordml" xmlns:w16se="http://schemas.microsoft.com/office/word/2015/wordml/symex" mc:Ignorable="w14 w15 w16se">
   <w:docDefaults>
     <w:rPrDefault>
       <w:rPr>
@@ -536,144 +625,381 @@
       </w:pPr>
     </w:pPrDefault>
   </w:docDefaults>
-  <w:latentStyles w:defLockedState="0" w:defUIPriority="99" w:defSemiHidden="1" w:defUnhideWhenUsed="1" w:defQFormat="0" w:count="267">
-    <w:lsdException w:name="Normal" w:semiHidden="0" w:uiPriority="0" w:unhideWhenUsed="0" w:qFormat="1"/>
-    <w:lsdException w:name="heading 1" w:semiHidden="0" w:uiPriority="9" w:unhideWhenUsed="0" w:qFormat="1"/>
-    <w:lsdException w:name="heading 2" w:uiPriority="9" w:qFormat="1"/>
-    <w:lsdException w:name="heading 3" w:uiPriority="9" w:qFormat="1"/>
-    <w:lsdException w:name="heading 4" w:uiPriority="9" w:qFormat="1"/>
-    <w:lsdException w:name="heading 5" w:uiPriority="9" w:qFormat="1"/>
-    <w:lsdException w:name="heading 6" w:uiPriority="9" w:qFormat="1"/>
-    <w:lsdException w:name="heading 7" w:uiPriority="9" w:qFormat="1"/>
-    <w:lsdException w:name="heading 8" w:uiPriority="9" w:qFormat="1"/>
-    <w:lsdException w:name="heading 9" w:uiPriority="9" w:qFormat="1"/>
-    <w:lsdException w:name="toc 1" w:uiPriority="39"/>
-    <w:lsdException w:name="toc 2" w:uiPriority="39"/>
-    <w:lsdException w:name="toc 3" w:uiPriority="39"/>
-    <w:lsdException w:name="toc 4" w:uiPriority="39"/>
-    <w:lsdException w:name="toc 5" w:uiPriority="39"/>
-    <w:lsdException w:name="toc 6" w:uiPriority="39"/>
-    <w:lsdException w:name="toc 7" w:uiPriority="39"/>
-    <w:lsdException w:name="toc 8" w:uiPriority="39"/>
-    <w:lsdException w:name="toc 9" w:uiPriority="39"/>
-    <w:lsdException w:name="caption" w:uiPriority="35" w:qFormat="1"/>
-    <w:lsdException w:name="Title" w:semiHidden="0" w:uiPriority="10" w:unhideWhenUsed="0" w:qFormat="1"/>
-    <w:lsdException w:name="Default Paragraph Font" w:uiPriority="1"/>
-    <w:lsdException w:name="Subtitle" w:semiHidden="0" w:uiPriority="11" w:unhideWhenUsed="0" w:qFormat="1"/>
-    <w:lsdException w:name="Strong" w:semiHidden="0" w:uiPriority="22" w:unhideWhenUsed="0" w:qFormat="1"/>
-    <w:lsdException w:name="Emphasis" w:semiHidden="0" w:uiPriority="20" w:unhideWhenUsed="0" w:qFormat="1"/>
-    <w:lsdException w:name="Table Grid" w:semiHidden="0" w:uiPriority="39" w:unhideWhenUsed="0"/>
-    <w:lsdException w:name="Placeholder Text" w:unhideWhenUsed="0"/>
-    <w:lsdException w:name="No Spacing" w:semiHidden="0" w:uiPriority="1" w:unhideWhenUsed="0" w:qFormat="1"/>
-    <w:lsdException w:name="Light Shading" w:semiHidden="0" w:uiPriority="60" w:unhideWhenUsed="0"/>
-    <w:lsdException w:name="Light List" w:semiHidden="0" w:uiPriority="61" w:unhideWhenUsed="0"/>
-    <w:lsdException w:name="Light Grid" w:semiHidden="0" w:uiPriority="62" w:unhideWhenUsed="0"/>
-    <w:lsdException w:name="Medium Shading 1" w:semiHidden="0" w:uiPriority="63" w:unhideWhenUsed="0"/>
-    <w:lsdException w:name="Medium Shading 2" w:semiHidden="0" w:uiPriority="64" w:unhideWhenUsed="0"/>
-    <w:lsdException w:name="Medium List 1" w:semiHidden="0" w:uiPriority="65" w:unhideWhenUsed="0"/>
-    <w:lsdException w:name="Medium List 2" w:semiHidden="0" w:uiPriority="66" w:unhideWhenUsed="0"/>
-    <w:lsdException w:name="Medium Grid 1" w:semiHidden="0" w:uiPriority="67" w:unhideWhenUsed="0"/>
-    <w:lsdException w:name="Medium Grid 2" w:semiHidden="0" w:uiPriority="68" w:unhideWhenUsed="0"/>
-    <w:lsdException w:name="Medium Grid 3" w:semiHidden="0" w:uiPriority="69" w:unhideWhenUsed="0"/>
-    <w:lsdException w:name="Dark List" w:semiHidden="0" w:uiPriority="70" w:unhideWhenUsed="0"/>
-    <w:lsdException w:name="Colorful Shading" w:semiHidden="0" w:uiPriority="71" w:unhideWhenUsed="0"/>
-    <w:lsdException w:name="Colorful List" w:semiHidden="0" w:uiPriority="72" w:unhideWhenUsed="0"/>
-    <w:lsdException w:name="Colorful Grid" w:semiHidden="0" w:uiPriority="73" w:unhideWhenUsed="0"/>
-    <w:lsdException w:name="Light Shading Accent 1" w:semiHidden="0" w:uiPriority="60" w:unhideWhenUsed="0"/>
-    <w:lsdException w:name="Light List Accent 1" w:semiHidden="0" w:uiPriority="61" w:unhideWhenUsed="0"/>
-    <w:lsdException w:name="Light Grid Accent 1" w:semiHidden="0" w:uiPriority="62" w:unhideWhenUsed="0"/>
-    <w:lsdException w:name="Medium Shading 1 Accent 1" w:semiHidden="0" w:uiPriority="63" w:unhideWhenUsed="0"/>
-    <w:lsdException w:name="Medium Shading 2 Accent 1" w:semiHidden="0" w:uiPriority="64" w:unhideWhenUsed="0"/>
-    <w:lsdException w:name="Medium List 1 Accent 1" w:semiHidden="0" w:uiPriority="65" w:unhideWhenUsed="0"/>
-    <w:lsdException w:name="Revision" w:unhideWhenUsed="0"/>
-    <w:lsdException w:name="List Paragraph" w:semiHidden="0" w:uiPriority="34" w:unhideWhenUsed="0" w:qFormat="1"/>
-    <w:lsdException w:name="Quote" w:semiHidden="0" w:uiPriority="29" w:unhideWhenUsed="0" w:qFormat="1"/>
-    <w:lsdException w:name="Intense Quote" w:semiHidden="0" w:uiPriority="30" w:unhideWhenUsed="0" w:qFormat="1"/>
-    <w:lsdException w:name="Medium List 2 Accent 1" w:semiHidden="0" w:uiPriority="66" w:unhideWhenUsed="0"/>
-    <w:lsdException w:name="Medium Grid 1 Accent 1" w:semiHidden="0" w:uiPriority="67" w:unhideWhenUsed="0"/>
-    <w:lsdException w:name="Medium Grid 2 Accent 1" w:semiHidden="0" w:uiPriority="68" w:unhideWhenUsed="0"/>
-    <w:lsdException w:name="Medium Grid 3 Accent 1" w:semiHidden="0" w:uiPriority="69" w:unhideWhenUsed="0"/>
-    <w:lsdException w:name="Dark List Accent 1" w:semiHidden="0" w:uiPriority="70" w:unhideWhenUsed="0"/>
-    <w:lsdException w:name="Colorful Shading Accent 1" w:semiHidden="0" w:uiPriority="71" w:unhideWhenUsed="0"/>
-    <w:lsdException w:name="Colorful List Accent 1" w:semiHidden="0" w:uiPriority="72" w:unhideWhenUsed="0"/>
-    <w:lsdException w:name="Colorful Grid Accent 1" w:semiHidden="0" w:uiPriority="73" w:unhideWhenUsed="0"/>
-    <w:lsdException w:name="Light Shading Accent 2" w:semiHidden="0" w:uiPriority="60" w:unhideWhenUsed="0"/>
-    <w:lsdException w:name="Light List Accent 2" w:semiHidden="0" w:uiPriority="61" w:unhideWhenUsed="0"/>
-    <w:lsdException w:name="Light Grid Accent 2" w:semiHidden="0" w:uiPriority="62" w:unhideWhenUsed="0"/>
-    <w:lsdException w:name="Medium Shading 1 Accent 2" w:semiHidden="0" w:uiPriority="63" w:unhideWhenUsed="0"/>
-    <w:lsdException w:name="Medium Shading 2 Accent 2" w:semiHidden="0" w:uiPriority="64" w:unhideWhenUsed="0"/>
-    <w:lsdException w:name="Medium List 1 Accent 2" w:semiHidden="0" w:uiPriority="65" w:unhideWhenUsed="0"/>
-    <w:lsdException w:name="Medium List 2 Accent 2" w:semiHidden="0" w:uiPriority="66" w:unhideWhenUsed="0"/>
-    <w:lsdException w:name="Medium Grid 1 Accent 2" w:semiHidden="0" w:uiPriority="67" w:unhideWhenUsed="0"/>
-    <w:lsdException w:name="Medium Grid 2 Accent 2" w:semiHidden="0" w:uiPriority="68" w:unhideWhenUsed="0"/>
-    <w:lsdException w:name="Medium Grid 3 Accent 2" w:semiHidden="0" w:uiPriority="69" w:unhideWhenUsed="0"/>
-    <w:lsdException w:name="Dark List Accent 2" w:semiHidden="0" w:uiPriority="70" w:unhideWhenUsed="0"/>
-    <w:lsdException w:name="Colorful Shading Accent 2" w:semiHidden="0" w:uiPriority="71" w:unhideWhenUsed="0"/>
-    <w:lsdException w:name="Colorful List Accent 2" w:semiHidden="0" w:uiPriority="72" w:unhideWhenUsed="0"/>
-    <w:lsdException w:name="Colorful Grid Accent 2" w:semiHidden="0" w:uiPriority="73" w:unhideWhenUsed="0"/>
-    <w:lsdException w:name="Light Shading Accent 3" w:semiHidden="0" w:uiPriority="60" w:unhideWhenUsed="0"/>
-    <w:lsdException w:name="Light List Accent 3" w:semiHidden="0" w:uiPriority="61" w:unhideWhenUsed="0"/>
-    <w:lsdException w:name="Light Grid Accent 3" w:semiHidden="0" w:uiPriority="62" w:unhideWhenUsed="0"/>
-    <w:lsdException w:name="Medium Shading 1 Accent 3" w:semiHidden="0" w:uiPriority="63" w:unhideWhenUsed="0"/>
-    <w:lsdException w:name="Medium Shading 2 Accent 3" w:semiHidden="0" w:uiPriority="64" w:unhideWhenUsed="0"/>
-    <w:lsdException w:name="Medium List 1 Accent 3" w:semiHidden="0" w:uiPriority="65" w:unhideWhenUsed="0"/>
-    <w:lsdException w:name="Medium List 2 Accent 3" w:semiHidden="0" w:uiPriority="66" w:unhideWhenUsed="0"/>
-    <w:lsdException w:name="Medium Grid 1 Accent 3" w:semiHidden="0" w:uiPriority="67" w:unhideWhenUsed="0"/>
-    <w:lsdException w:name="Medium Grid 2 Accent 3" w:semiHidden="0" w:uiPriority="68" w:unhideWhenUsed="0"/>
-    <w:lsdException w:name="Medium Grid 3 Accent 3" w:semiHidden="0" w:uiPriority="69" w:unhideWhenUsed="0"/>
-    <w:lsdException w:name="Dark List Accent 3" w:semiHidden="0" w:uiPriority="70" w:unhideWhenUsed="0"/>
-    <w:lsdException w:name="Colorful Shading Accent 3" w:semiHidden="0" w:uiPriority="71" w:unhideWhenUsed="0"/>
-    <w:lsdException w:name="Colorful List Accent 3" w:semiHidden="0" w:uiPriority="72" w:unhideWhenUsed="0"/>
-    <w:lsdException w:name="Colorful Grid Accent 3" w:semiHidden="0" w:uiPriority="73" w:unhideWhenUsed="0"/>
-    <w:lsdException w:name="Light Shading Accent 4" w:semiHidden="0" w:uiPriority="60" w:unhideWhenUsed="0"/>
-    <w:lsdException w:name="Light List Accent 4" w:semiHidden="0" w:uiPriority="61" w:unhideWhenUsed="0"/>
-    <w:lsdException w:name="Light Grid Accent 4" w:semiHidden="0" w:uiPriority="62" w:unhideWhenUsed="0"/>
-    <w:lsdException w:name="Medium Shading 1 Accent 4" w:semiHidden="0" w:uiPriority="63" w:unhideWhenUsed="0"/>
-    <w:lsdException w:name="Medium Shading 2 Accent 4" w:semiHidden="0" w:uiPriority="64" w:unhideWhenUsed="0"/>
-    <w:lsdException w:name="Medium List 1 Accent 4" w:semiHidden="0" w:uiPriority="65" w:unhideWhenUsed="0"/>
-    <w:lsdException w:name="Medium List 2 Accent 4" w:semiHidden="0" w:uiPriority="66" w:unhideWhenUsed="0"/>
-    <w:lsdException w:name="Medium Grid 1 Accent 4" w:semiHidden="0" w:uiPriority="67" w:unhideWhenUsed="0"/>
-    <w:lsdException w:name="Medium Grid 2 Accent 4" w:semiHidden="0" w:uiPriority="68" w:unhideWhenUsed="0"/>
-    <w:lsdException w:name="Medium Grid 3 Accent 4" w:semiHidden="0" w:uiPriority="69" w:unhideWhenUsed="0"/>
-    <w:lsdException w:name="Dark List Accent 4" w:semiHidden="0" w:uiPriority="70" w:unhideWhenUsed="0"/>
-    <w:lsdException w:name="Colorful Shading Accent 4" w:semiHidden="0" w:uiPriority="71" w:unhideWhenUsed="0"/>
-    <w:lsdException w:name="Colorful List Accent 4" w:semiHidden="0" w:uiPriority="72" w:unhideWhenUsed="0"/>
-    <w:lsdException w:name="Colorful Grid Accent 4" w:semiHidden="0" w:uiPriority="73" w:unhideWhenUsed="0"/>
-    <w:lsdException w:name="Light Shading Accent 5" w:semiHidden="0" w:uiPriority="60" w:unhideWhenUsed="0"/>
-    <w:lsdException w:name="Light List Accent 5" w:semiHidden="0" w:uiPriority="61" w:unhideWhenUsed="0"/>
-    <w:lsdException w:name="Light Grid Accent 5" w:semiHidden="0" w:uiPriority="62" w:unhideWhenUsed="0"/>
-    <w:lsdException w:name="Medium Shading 1 Accent 5" w:semiHidden="0" w:uiPriority="63" w:unhideWhenUsed="0"/>
-    <w:lsdException w:name="Medium Shading 2 Accent 5" w:semiHidden="0" w:uiPriority="64" w:unhideWhenUsed="0"/>
-    <w:lsdException w:name="Medium List 1 Accent 5" w:semiHidden="0" w:uiPriority="65" w:unhideWhenUsed="0"/>
-    <w:lsdException w:name="Medium List 2 Accent 5" w:semiHidden="0" w:uiPriority="66" w:unhideWhenUsed="0"/>
-    <w:lsdException w:name="Medium Grid 1 Accent 5" w:semiHidden="0" w:uiPriority="67" w:unhideWhenUsed="0"/>
-    <w:lsdException w:name="Medium Grid 2 Accent 5" w:semiHidden="0" w:uiPriority="68" w:unhideWhenUsed="0"/>
-    <w:lsdException w:name="Medium Grid 3 Accent 5" w:semiHidden="0" w:uiPriority="69" w:unhideWhenUsed="0"/>
-    <w:lsdException w:name="Dark List Accent 5" w:semiHidden="0" w:uiPriority="70" w:unhideWhenUsed="0"/>
-    <w:lsdException w:name="Colorful Shading Accent 5" w:semiHidden="0" w:uiPriority="71" w:unhideWhenUsed="0"/>
-    <w:lsdException w:name="Colorful List Accent 5" w:semiHidden="0" w:uiPriority="72" w:unhideWhenUsed="0"/>
-    <w:lsdException w:name="Colorful Grid Accent 5" w:semiHidden="0" w:uiPriority="73" w:unhideWhenUsed="0"/>
-    <w:lsdException w:name="Light Shading Accent 6" w:semiHidden="0" w:uiPriority="60" w:unhideWhenUsed="0"/>
-    <w:lsdException w:name="Light List Accent 6" w:semiHidden="0" w:uiPriority="61" w:unhideWhenUsed="0"/>
-    <w:lsdException w:name="Light Grid Accent 6" w:semiHidden="0" w:uiPriority="62" w:unhideWhenUsed="0"/>
-    <w:lsdException w:name="Medium Shading 1 Accent 6" w:semiHidden="0" w:uiPriority="63" w:unhideWhenUsed="0"/>
-    <w:lsdException w:name="Medium Shading 2 Accent 6" w:semiHidden="0" w:uiPriority="64" w:unhideWhenUsed="0"/>
-    <w:lsdException w:name="Medium List 1 Accent 6" w:semiHidden="0" w:uiPriority="65" w:unhideWhenUsed="0"/>
-    <w:lsdException w:name="Medium List 2 Accent 6" w:semiHidden="0" w:uiPriority="66" w:unhideWhenUsed="0"/>
-    <w:lsdException w:name="Medium Grid 1 Accent 6" w:semiHidden="0" w:uiPriority="67" w:unhideWhenUsed="0"/>
-    <w:lsdException w:name="Medium Grid 2 Accent 6" w:semiHidden="0" w:uiPriority="68" w:unhideWhenUsed="0"/>
-    <w:lsdException w:name="Medium Grid 3 Accent 6" w:semiHidden="0" w:uiPriority="69" w:unhideWhenUsed="0"/>
-    <w:lsdException w:name="Dark List Accent 6" w:semiHidden="0" w:uiPriority="70" w:unhideWhenUsed="0"/>
-    <w:lsdException w:name="Colorful Shading Accent 6" w:semiHidden="0" w:uiPriority="71" w:unhideWhenUsed="0"/>
-    <w:lsdException w:name="Colorful List Accent 6" w:semiHidden="0" w:uiPriority="72" w:unhideWhenUsed="0"/>
-    <w:lsdException w:name="Colorful Grid Accent 6" w:semiHidden="0" w:uiPriority="73" w:unhideWhenUsed="0"/>
-    <w:lsdException w:name="Subtle Emphasis" w:semiHidden="0" w:uiPriority="19" w:unhideWhenUsed="0" w:qFormat="1"/>
-    <w:lsdException w:name="Intense Emphasis" w:semiHidden="0" w:uiPriority="21" w:unhideWhenUsed="0" w:qFormat="1"/>
-    <w:lsdException w:name="Subtle Reference" w:semiHidden="0" w:uiPriority="31" w:unhideWhenUsed="0" w:qFormat="1"/>
-    <w:lsdException w:name="Intense Reference" w:semiHidden="0" w:uiPriority="32" w:unhideWhenUsed="0" w:qFormat="1"/>
-    <w:lsdException w:name="Book Title" w:semiHidden="0" w:uiPriority="33" w:unhideWhenUsed="0" w:qFormat="1"/>
-    <w:lsdException w:name="Bibliography" w:uiPriority="37"/>
-    <w:lsdException w:name="TOC Heading" w:uiPriority="39" w:qFormat="1"/>
+  <w:latentStyles w:defLockedState="0" w:defUIPriority="99" w:defSemiHidden="0" w:defUnhideWhenUsed="0" w:defQFormat="0" w:count="374">
+    <w:lsdException w:name="Normal" w:uiPriority="0" w:qFormat="1"/>
+    <w:lsdException w:name="heading 1" w:uiPriority="9" w:qFormat="1"/>
+    <w:lsdException w:name="heading 2" w:semiHidden="1" w:uiPriority="9" w:unhideWhenUsed="1" w:qFormat="1"/>
+    <w:lsdException w:name="heading 3" w:semiHidden="1" w:uiPriority="9" w:unhideWhenUsed="1" w:qFormat="1"/>
+    <w:lsdException w:name="heading 4" w:semiHidden="1" w:uiPriority="9" w:unhideWhenUsed="1" w:qFormat="1"/>
+    <w:lsdException w:name="heading 5" w:semiHidden="1" w:uiPriority="9" w:unhideWhenUsed="1" w:qFormat="1"/>
+    <w:lsdException w:name="heading 6" w:semiHidden="1" w:uiPriority="9" w:unhideWhenUsed="1" w:qFormat="1"/>
+    <w:lsdException w:name="heading 7" w:semiHidden="1" w:uiPriority="9" w:unhideWhenUsed="1" w:qFormat="1"/>
+    <w:lsdException w:name="heading 8" w:semiHidden="1" w:uiPriority="9" w:unhideWhenUsed="1" w:qFormat="1"/>
+    <w:lsdException w:name="heading 9" w:semiHidden="1" w:uiPriority="9" w:unhideWhenUsed="1" w:qFormat="1"/>
+    <w:lsdException w:name="index 1" w:semiHidden="1" w:unhideWhenUsed="1"/>
+    <w:lsdException w:name="index 2" w:semiHidden="1" w:unhideWhenUsed="1"/>
+    <w:lsdException w:name="index 3" w:semiHidden="1" w:unhideWhenUsed="1"/>
+    <w:lsdException w:name="index 4" w:semiHidden="1" w:unhideWhenUsed="1"/>
+    <w:lsdException w:name="index 5" w:semiHidden="1" w:unhideWhenUsed="1"/>
+    <w:lsdException w:name="index 6" w:semiHidden="1" w:unhideWhenUsed="1"/>
+    <w:lsdException w:name="index 7" w:semiHidden="1" w:unhideWhenUsed="1"/>
+    <w:lsdException w:name="index 8" w:semiHidden="1" w:unhideWhenUsed="1"/>
+    <w:lsdException w:name="index 9" w:semiHidden="1" w:unhideWhenUsed="1"/>
+    <w:lsdException w:name="toc 1" w:semiHidden="1" w:uiPriority="39" w:unhideWhenUsed="1"/>
+    <w:lsdException w:name="toc 2" w:semiHidden="1" w:uiPriority="39" w:unhideWhenUsed="1"/>
+    <w:lsdException w:name="toc 3" w:semiHidden="1" w:uiPriority="39" w:unhideWhenUsed="1"/>
+    <w:lsdException w:name="toc 4" w:semiHidden="1" w:uiPriority="39" w:unhideWhenUsed="1"/>
+    <w:lsdException w:name="toc 5" w:semiHidden="1" w:uiPriority="39" w:unhideWhenUsed="1"/>
+    <w:lsdException w:name="toc 6" w:semiHidden="1" w:uiPriority="39" w:unhideWhenUsed="1"/>
+    <w:lsdException w:name="toc 7" w:semiHidden="1" w:uiPriority="39" w:unhideWhenUsed="1"/>
+    <w:lsdException w:name="toc 8" w:semiHidden="1" w:uiPriority="39" w:unhideWhenUsed="1"/>
+    <w:lsdException w:name="toc 9" w:semiHidden="1" w:uiPriority="39" w:unhideWhenUsed="1"/>
+    <w:lsdException w:name="Normal Indent" w:semiHidden="1" w:unhideWhenUsed="1"/>
+    <w:lsdException w:name="footnote text" w:semiHidden="1" w:unhideWhenUsed="1"/>
+    <w:lsdException w:name="annotation text" w:semiHidden="1" w:unhideWhenUsed="1"/>
+    <w:lsdException w:name="header" w:semiHidden="1" w:unhideWhenUsed="1"/>
+    <w:lsdException w:name="footer" w:semiHidden="1" w:unhideWhenUsed="1"/>
+    <w:lsdException w:name="index heading" w:semiHidden="1" w:unhideWhenUsed="1"/>
+    <w:lsdException w:name="caption" w:semiHidden="1" w:uiPriority="35" w:unhideWhenUsed="1" w:qFormat="1"/>
+    <w:lsdException w:name="table of figures" w:semiHidden="1" w:unhideWhenUsed="1"/>
+    <w:lsdException w:name="envelope address" w:semiHidden="1" w:unhideWhenUsed="1"/>
+    <w:lsdException w:name="envelope return" w:semiHidden="1" w:unhideWhenUsed="1"/>
+    <w:lsdException w:name="footnote reference" w:semiHidden="1" w:unhideWhenUsed="1"/>
+    <w:lsdException w:name="annotation reference" w:semiHidden="1" w:unhideWhenUsed="1"/>
+    <w:lsdException w:name="line number" w:semiHidden="1" w:unhideWhenUsed="1"/>
+    <w:lsdException w:name="page number" w:semiHidden="1" w:unhideWhenUsed="1"/>
+    <w:lsdException w:name="endnote reference" w:semiHidden="1" w:unhideWhenUsed="1"/>
+    <w:lsdException w:name="endnote text" w:semiHidden="1" w:unhideWhenUsed="1"/>
+    <w:lsdException w:name="table of authorities" w:semiHidden="1" w:unhideWhenUsed="1"/>
+    <w:lsdException w:name="macro" w:semiHidden="1" w:unhideWhenUsed="1"/>
+    <w:lsdException w:name="toa heading" w:semiHidden="1" w:unhideWhenUsed="1"/>
+    <w:lsdException w:name="List" w:semiHidden="1" w:unhideWhenUsed="1"/>
+    <w:lsdException w:name="List Bullet" w:semiHidden="1" w:unhideWhenUsed="1"/>
+    <w:lsdException w:name="List Number" w:semiHidden="1" w:unhideWhenUsed="1"/>
+    <w:lsdException w:name="List 2" w:semiHidden="1" w:unhideWhenUsed="1"/>
+    <w:lsdException w:name="List 3" w:semiHidden="1" w:unhideWhenUsed="1"/>
+    <w:lsdException w:name="List 4" w:semiHidden="1" w:unhideWhenUsed="1"/>
+    <w:lsdException w:name="List 5" w:semiHidden="1" w:unhideWhenUsed="1"/>
+    <w:lsdException w:name="List Bullet 2" w:semiHidden="1" w:unhideWhenUsed="1"/>
+    <w:lsdException w:name="List Bullet 3" w:semiHidden="1" w:unhideWhenUsed="1"/>
+    <w:lsdException w:name="List Bullet 4" w:semiHidden="1" w:unhideWhenUsed="1"/>
+    <w:lsdException w:name="List Bullet 5" w:semiHidden="1" w:unhideWhenUsed="1"/>
+    <w:lsdException w:name="List Number 2" w:semiHidden="1" w:unhideWhenUsed="1"/>
+    <w:lsdException w:name="List Number 3" w:semiHidden="1" w:unhideWhenUsed="1"/>
+    <w:lsdException w:name="List Number 4" w:semiHidden="1" w:unhideWhenUsed="1"/>
+    <w:lsdException w:name="List Number 5" w:semiHidden="1" w:unhideWhenUsed="1"/>
+    <w:lsdException w:name="Title" w:uiPriority="10" w:qFormat="1"/>
+    <w:lsdException w:name="Closing" w:semiHidden="1" w:unhideWhenUsed="1"/>
+    <w:lsdException w:name="Signature" w:semiHidden="1" w:unhideWhenUsed="1"/>
+    <w:lsdException w:name="Default Paragraph Font" w:semiHidden="1" w:uiPriority="1" w:unhideWhenUsed="1"/>
+    <w:lsdException w:name="Body Text" w:semiHidden="1" w:unhideWhenUsed="1"/>
+    <w:lsdException w:name="Body Text Indent" w:semiHidden="1" w:unhideWhenUsed="1"/>
+    <w:lsdException w:name="List Continue" w:semiHidden="1" w:unhideWhenUsed="1"/>
+    <w:lsdException w:name="List Continue 2" w:semiHidden="1" w:unhideWhenUsed="1"/>
+    <w:lsdException w:name="List Continue 3" w:semiHidden="1" w:unhideWhenUsed="1"/>
+    <w:lsdException w:name="List Continue 4" w:semiHidden="1" w:unhideWhenUsed="1"/>
+    <w:lsdException w:name="List Continue 5" w:semiHidden="1" w:unhideWhenUsed="1"/>
+    <w:lsdException w:name="Message Header" w:semiHidden="1" w:unhideWhenUsed="1"/>
+    <w:lsdException w:name="Subtitle" w:uiPriority="11" w:qFormat="1"/>
+    <w:lsdException w:name="Salutation" w:semiHidden="1" w:unhideWhenUsed="1"/>
+    <w:lsdException w:name="Date" w:semiHidden="1" w:unhideWhenUsed="1"/>
+    <w:lsdException w:name="Body Text First Indent" w:semiHidden="1" w:unhideWhenUsed="1"/>
+    <w:lsdException w:name="Body Text First Indent 2" w:semiHidden="1" w:unhideWhenUsed="1"/>
+    <w:lsdException w:name="Note Heading" w:semiHidden="1" w:unhideWhenUsed="1"/>
+    <w:lsdException w:name="Body Text 2" w:semiHidden="1" w:unhideWhenUsed="1"/>
+    <w:lsdException w:name="Body Text 3" w:semiHidden="1" w:unhideWhenUsed="1"/>
+    <w:lsdException w:name="Body Text Indent 2" w:semiHidden="1" w:unhideWhenUsed="1"/>
+    <w:lsdException w:name="Body Text Indent 3" w:semiHidden="1" w:unhideWhenUsed="1"/>
+    <w:lsdException w:name="Block Text" w:semiHidden="1" w:unhideWhenUsed="1"/>
+    <w:lsdException w:name="Hyperlink" w:semiHidden="1" w:unhideWhenUsed="1"/>
+    <w:lsdException w:name="FollowedHyperlink" w:semiHidden="1" w:unhideWhenUsed="1"/>
+    <w:lsdException w:name="Strong" w:uiPriority="22" w:qFormat="1"/>
+    <w:lsdException w:name="Emphasis" w:uiPriority="20" w:qFormat="1"/>
+    <w:lsdException w:name="Document Map" w:semiHidden="1" w:unhideWhenUsed="1"/>
+    <w:lsdException w:name="Plain Text" w:semiHidden="1" w:unhideWhenUsed="1"/>
+    <w:lsdException w:name="E-mail Signature" w:semiHidden="1" w:unhideWhenUsed="1"/>
+    <w:lsdException w:name="HTML Top of Form" w:semiHidden="1" w:unhideWhenUsed="1"/>
+    <w:lsdException w:name="HTML Bottom of Form" w:semiHidden="1" w:unhideWhenUsed="1"/>
+    <w:lsdException w:name="Normal (Web)" w:semiHidden="1" w:unhideWhenUsed="1"/>
+    <w:lsdException w:name="HTML Acronym" w:semiHidden="1" w:unhideWhenUsed="1"/>
+    <w:lsdException w:name="HTML Address" w:semiHidden="1" w:unhideWhenUsed="1"/>
+    <w:lsdException w:name="HTML Cite" w:semiHidden="1" w:unhideWhenUsed="1"/>
+    <w:lsdException w:name="HTML Code" w:semiHidden="1" w:unhideWhenUsed="1"/>
+    <w:lsdException w:name="HTML Definition" w:semiHidden="1" w:unhideWhenUsed="1"/>
+    <w:lsdException w:name="HTML Keyboard" w:semiHidden="1" w:unhideWhenUsed="1"/>
+    <w:lsdException w:name="HTML Preformatted" w:semiHidden="1" w:unhideWhenUsed="1"/>
+    <w:lsdException w:name="HTML Sample" w:semiHidden="1" w:unhideWhenUsed="1"/>
+    <w:lsdException w:name="HTML Typewriter" w:semiHidden="1" w:unhideWhenUsed="1"/>
+    <w:lsdException w:name="HTML Variable" w:semiHidden="1" w:unhideWhenUsed="1"/>
+    <w:lsdException w:name="Normal Table" w:semiHidden="1" w:unhideWhenUsed="1"/>
+    <w:lsdException w:name="annotation subject" w:semiHidden="1" w:unhideWhenUsed="1"/>
+    <w:lsdException w:name="No List" w:semiHidden="1" w:unhideWhenUsed="1"/>
+    <w:lsdException w:name="Outline List 1" w:semiHidden="1" w:unhideWhenUsed="1"/>
+    <w:lsdException w:name="Outline List 2" w:semiHidden="1" w:unhideWhenUsed="1"/>
+    <w:lsdException w:name="Outline List 3" w:semiHidden="1" w:unhideWhenUsed="1"/>
+    <w:lsdException w:name="Table Simple 1" w:semiHidden="1" w:unhideWhenUsed="1"/>
+    <w:lsdException w:name="Table Simple 2" w:semiHidden="1" w:unhideWhenUsed="1"/>
+    <w:lsdException w:name="Table Simple 3" w:semiHidden="1" w:unhideWhenUsed="1"/>
+    <w:lsdException w:name="Table Classic 1" w:semiHidden="1" w:unhideWhenUsed="1"/>
+    <w:lsdException w:name="Table Classic 2" w:semiHidden="1" w:unhideWhenUsed="1"/>
+    <w:lsdException w:name="Table Classic 3" w:semiHidden="1" w:unhideWhenUsed="1"/>
+    <w:lsdException w:name="Table Classic 4" w:semiHidden="1" w:unhideWhenUsed="1"/>
+    <w:lsdException w:name="Table Colorful 1" w:semiHidden="1" w:unhideWhenUsed="1"/>
+    <w:lsdException w:name="Table Colorful 2" w:semiHidden="1" w:unhideWhenUsed="1"/>
+    <w:lsdException w:name="Table Colorful 3" w:semiHidden="1" w:unhideWhenUsed="1"/>
+    <w:lsdException w:name="Table Columns 1" w:semiHidden="1" w:unhideWhenUsed="1"/>
+    <w:lsdException w:name="Table Columns 2" w:semiHidden="1" w:unhideWhenUsed="1"/>
+    <w:lsdException w:name="Table Columns 3" w:semiHidden="1" w:unhideWhenUsed="1"/>
+    <w:lsdException w:name="Table Columns 4" w:semiHidden="1" w:unhideWhenUsed="1"/>
+    <w:lsdException w:name="Table Columns 5" w:semiHidden="1" w:unhideWhenUsed="1"/>
+    <w:lsdException w:name="Table Grid 1" w:semiHidden="1" w:unhideWhenUsed="1"/>
+    <w:lsdException w:name="Table Grid 2" w:semiHidden="1" w:unhideWhenUsed="1"/>
+    <w:lsdException w:name="Table Grid 3" w:semiHidden="1" w:unhideWhenUsed="1"/>
+    <w:lsdException w:name="Table Grid 4" w:semiHidden="1" w:unhideWhenUsed="1"/>
+    <w:lsdException w:name="Table Grid 5" w:semiHidden="1" w:unhideWhenUsed="1"/>
+    <w:lsdException w:name="Table Grid 6" w:semiHidden="1" w:unhideWhenUsed="1"/>
+    <w:lsdException w:name="Table Grid 7" w:semiHidden="1" w:unhideWhenUsed="1"/>
+    <w:lsdException w:name="Table Grid 8" w:semiHidden="1" w:unhideWhenUsed="1"/>
+    <w:lsdException w:name="Table List 1" w:semiHidden="1" w:unhideWhenUsed="1"/>
+    <w:lsdException w:name="Table List 2" w:semiHidden="1" w:unhideWhenUsed="1"/>
+    <w:lsdException w:name="Table List 3" w:semiHidden="1" w:unhideWhenUsed="1"/>
+    <w:lsdException w:name="Table List 4" w:semiHidden="1" w:unhideWhenUsed="1"/>
+    <w:lsdException w:name="Table List 5" w:semiHidden="1" w:unhideWhenUsed="1"/>
+    <w:lsdException w:name="Table List 6" w:semiHidden="1" w:unhideWhenUsed="1"/>
+    <w:lsdException w:name="Table List 7" w:semiHidden="1" w:unhideWhenUsed="1"/>
+    <w:lsdException w:name="Table List 8" w:semiHidden="1" w:unhideWhenUsed="1"/>
+    <w:lsdException w:name="Table 3D effects 1" w:semiHidden="1" w:unhideWhenUsed="1"/>
+    <w:lsdException w:name="Table 3D effects 2" w:semiHidden="1" w:unhideWhenUsed="1"/>
+    <w:lsdException w:name="Table 3D effects 3" w:semiHidden="1" w:unhideWhenUsed="1"/>
+    <w:lsdException w:name="Table Contemporary" w:semiHidden="1" w:unhideWhenUsed="1"/>
+    <w:lsdException w:name="Table Elegant" w:semiHidden="1" w:unhideWhenUsed="1"/>
+    <w:lsdException w:name="Table Professional" w:semiHidden="1" w:unhideWhenUsed="1"/>
+    <w:lsdException w:name="Table Subtle 1" w:semiHidden="1" w:unhideWhenUsed="1"/>
+    <w:lsdException w:name="Table Subtle 2" w:semiHidden="1" w:unhideWhenUsed="1"/>
+    <w:lsdException w:name="Table Web 1" w:semiHidden="1" w:unhideWhenUsed="1"/>
+    <w:lsdException w:name="Table Web 2" w:semiHidden="1" w:unhideWhenUsed="1"/>
+    <w:lsdException w:name="Table Web 3" w:semiHidden="1" w:unhideWhenUsed="1"/>
+    <w:lsdException w:name="Balloon Text" w:semiHidden="1" w:unhideWhenUsed="1"/>
+    <w:lsdException w:name="Table Grid" w:semiHidden="1" w:uiPriority="39" w:unhideWhenUsed="1"/>
+    <w:lsdException w:name="Table Theme" w:semiHidden="1" w:unhideWhenUsed="1"/>
+    <w:lsdException w:name="Placeholder Text" w:semiHidden="1"/>
+    <w:lsdException w:name="No Spacing" w:uiPriority="1" w:qFormat="1"/>
+    <w:lsdException w:name="Light Shading" w:uiPriority="60"/>
+    <w:lsdException w:name="Light List" w:uiPriority="61"/>
+    <w:lsdException w:name="Light Grid" w:uiPriority="62"/>
+    <w:lsdException w:name="Medium Shading 1" w:uiPriority="63"/>
+    <w:lsdException w:name="Medium Shading 2" w:uiPriority="64"/>
+    <w:lsdException w:name="Medium List 1" w:uiPriority="65"/>
+    <w:lsdException w:name="Medium List 2" w:uiPriority="66"/>
+    <w:lsdException w:name="Medium Grid 1" w:uiPriority="67"/>
+    <w:lsdException w:name="Medium Grid 2" w:uiPriority="68"/>
+    <w:lsdException w:name="Medium Grid 3" w:uiPriority="69"/>
+    <w:lsdException w:name="Dark List" w:uiPriority="70"/>
+    <w:lsdException w:name="Colorful Shading" w:uiPriority="71"/>
+    <w:lsdException w:name="Colorful List" w:uiPriority="72"/>
+    <w:lsdException w:name="Colorful Grid" w:uiPriority="73"/>
+    <w:lsdException w:name="Light Shading Accent 1" w:uiPriority="60"/>
+    <w:lsdException w:name="Light List Accent 1" w:uiPriority="61"/>
+    <w:lsdException w:name="Light Grid Accent 1" w:uiPriority="62"/>
+    <w:lsdException w:name="Medium Shading 1 Accent 1" w:uiPriority="63"/>
+    <w:lsdException w:name="Medium Shading 2 Accent 1" w:uiPriority="64"/>
+    <w:lsdException w:name="Medium List 1 Accent 1" w:uiPriority="65"/>
+    <w:lsdException w:name="Revision" w:semiHidden="1"/>
+    <w:lsdException w:name="List Paragraph" w:uiPriority="34" w:qFormat="1"/>
+    <w:lsdException w:name="Quote" w:uiPriority="29" w:qFormat="1"/>
+    <w:lsdException w:name="Intense Quote" w:uiPriority="30" w:qFormat="1"/>
+    <w:lsdException w:name="Medium List 2 Accent 1" w:uiPriority="66"/>
+    <w:lsdException w:name="Medium Grid 1 Accent 1" w:uiPriority="67"/>
+    <w:lsdException w:name="Medium Grid 2 Accent 1" w:uiPriority="68"/>
+    <w:lsdException w:name="Medium Grid 3 Accent 1" w:uiPriority="69"/>
+    <w:lsdException w:name="Dark List Accent 1" w:uiPriority="70"/>
+    <w:lsdException w:name="Colorful Shading Accent 1" w:uiPriority="71"/>
+    <w:lsdException w:name="Colorful List Accent 1" w:uiPriority="72"/>
+    <w:lsdException w:name="Colorful Grid Accent 1" w:uiPriority="73"/>
+    <w:lsdException w:name="Light Shading Accent 2" w:uiPriority="60"/>
+    <w:lsdException w:name="Light List Accent 2" w:uiPriority="61"/>
+    <w:lsdException w:name="Light Grid Accent 2" w:uiPriority="62"/>
+    <w:lsdException w:name="Medium Shading 1 Accent 2" w:uiPriority="63"/>
+    <w:lsdException w:name="Medium Shading 2 Accent 2" w:uiPriority="64"/>
+    <w:lsdException w:name="Medium List 1 Accent 2" w:uiPriority="65"/>
+    <w:lsdException w:name="Medium List 2 Accent 2" w:uiPriority="66"/>
+    <w:lsdException w:name="Medium Grid 1 Accent 2" w:uiPriority="67"/>
+    <w:lsdException w:name="Medium Grid 2 Accent 2" w:uiPriority="68"/>
+    <w:lsdException w:name="Medium Grid 3 Accent 2" w:uiPriority="69"/>
+    <w:lsdException w:name="Dark List Accent 2" w:uiPriority="70"/>
+    <w:lsdException w:name="Colorful Shading Accent 2" w:uiPriority="71"/>
+    <w:lsdException w:name="Colorful List Accent 2" w:uiPriority="72"/>
+    <w:lsdException w:name="Colorful Grid Accent 2" w:uiPriority="73"/>
+    <w:lsdException w:name="Light Shading Accent 3" w:uiPriority="60"/>
+    <w:lsdException w:name="Light List Accent 3" w:uiPriority="61"/>
+    <w:lsdException w:name="Light Grid Accent 3" w:uiPriority="62"/>
+    <w:lsdException w:name="Medium Shading 1 Accent 3" w:uiPriority="63"/>
+    <w:lsdException w:name="Medium Shading 2 Accent 3" w:uiPriority="64"/>
+    <w:lsdException w:name="Medium List 1 Accent 3" w:uiPriority="65"/>
+    <w:lsdException w:name="Medium List 2 Accent 3" w:uiPriority="66"/>
+    <w:lsdException w:name="Medium Grid 1 Accent 3" w:uiPriority="67"/>
+    <w:lsdException w:name="Medium Grid 2 Accent 3" w:uiPriority="68"/>
+    <w:lsdException w:name="Medium Grid 3 Accent 3" w:uiPriority="69"/>
+    <w:lsdException w:name="Dark List Accent 3" w:uiPriority="70"/>
+    <w:lsdException w:name="Colorful Shading Accent 3" w:uiPriority="71"/>
+    <w:lsdException w:name="Colorful List Accent 3" w:uiPriority="72"/>
+    <w:lsdException w:name="Colorful Grid Accent 3" w:uiPriority="73"/>
+    <w:lsdException w:name="Light Shading Accent 4" w:uiPriority="60"/>
+    <w:lsdException w:name="Light List Accent 4" w:uiPriority="61"/>
+    <w:lsdException w:name="Light Grid Accent 4" w:uiPriority="62"/>
+    <w:lsdException w:name="Medium Shading 1 Accent 4" w:uiPriority="63"/>
+    <w:lsdException w:name="Medium Shading 2 Accent 4" w:uiPriority="64"/>
+    <w:lsdException w:name="Medium List 1 Accent 4" w:uiPriority="65"/>
+    <w:lsdException w:name="Medium List 2 Accent 4" w:uiPriority="66"/>
+    <w:lsdException w:name="Medium Grid 1 Accent 4" w:uiPriority="67"/>
+    <w:lsdException w:name="Medium Grid 2 Accent 4" w:uiPriority="68"/>
+    <w:lsdException w:name="Medium Grid 3 Accent 4" w:uiPriority="69"/>
+    <w:lsdException w:name="Dark List Accent 4" w:uiPriority="70"/>
+    <w:lsdException w:name="Colorful Shading Accent 4" w:uiPriority="71"/>
+    <w:lsdException w:name="Colorful List Accent 4" w:uiPriority="72"/>
+    <w:lsdException w:name="Colorful Grid Accent 4" w:uiPriority="73"/>
+    <w:lsdException w:name="Light Shading Accent 5" w:uiPriority="60"/>
+    <w:lsdException w:name="Light List Accent 5" w:uiPriority="61"/>
+    <w:lsdException w:name="Light Grid Accent 5" w:uiPriority="62"/>
+    <w:lsdException w:name="Medium Shading 1 Accent 5" w:uiPriority="63"/>
+    <w:lsdException w:name="Medium Shading 2 Accent 5" w:uiPriority="64"/>
+    <w:lsdException w:name="Medium List 1 Accent 5" w:uiPriority="65"/>
+    <w:lsdException w:name="Medium List 2 Accent 5" w:uiPriority="66"/>
+    <w:lsdException w:name="Medium Grid 1 Accent 5" w:uiPriority="67"/>
+    <w:lsdException w:name="Medium Grid 2 Accent 5" w:uiPriority="68"/>
+    <w:lsdException w:name="Medium Grid 3 Accent 5" w:uiPriority="69"/>
+    <w:lsdException w:name="Dark List Accent 5" w:uiPriority="70"/>
+    <w:lsdException w:name="Colorful Shading Accent 5" w:uiPriority="71"/>
+    <w:lsdException w:name="Colorful List Accent 5" w:uiPriority="72"/>
+    <w:lsdException w:name="Colorful Grid Accent 5" w:uiPriority="73"/>
+    <w:lsdException w:name="Light Shading Accent 6" w:uiPriority="60"/>
+    <w:lsdException w:name="Light List Accent 6" w:uiPriority="61"/>
+    <w:lsdException w:name="Light Grid Accent 6" w:uiPriority="62"/>
+    <w:lsdException w:name="Medium Shading 1 Accent 6" w:uiPriority="63"/>
+    <w:lsdException w:name="Medium Shading 2 Accent 6" w:uiPriority="64"/>
+    <w:lsdException w:name="Medium List 1 Accent 6" w:uiPriority="65"/>
+    <w:lsdException w:name="Medium List 2 Accent 6" w:uiPriority="66"/>
+    <w:lsdException w:name="Medium Grid 1 Accent 6" w:uiPriority="67"/>
+    <w:lsdException w:name="Medium Grid 2 Accent 6" w:uiPriority="68"/>
+    <w:lsdException w:name="Medium Grid 3 Accent 6" w:uiPriority="69"/>
+    <w:lsdException w:name="Dark List Accent 6" w:uiPriority="70"/>
+    <w:lsdException w:name="Colorful Shading Accent 6" w:uiPriority="71"/>
+    <w:lsdException w:name="Colorful List Accent 6" w:uiPriority="72"/>
+    <w:lsdException w:name="Colorful Grid Accent 6" w:uiPriority="73"/>
+    <w:lsdException w:name="Subtle Emphasis" w:uiPriority="19" w:qFormat="1"/>
+    <w:lsdException w:name="Intense Emphasis" w:uiPriority="21" w:qFormat="1"/>
+    <w:lsdException w:name="Subtle Reference" w:uiPriority="31" w:qFormat="1"/>
+    <w:lsdException w:name="Intense Reference" w:uiPriority="32" w:qFormat="1"/>
+    <w:lsdException w:name="Book Title" w:uiPriority="33" w:qFormat="1"/>
+    <w:lsdException w:name="Bibliography" w:semiHidden="1" w:uiPriority="37" w:unhideWhenUsed="1"/>
+    <w:lsdException w:name="TOC Heading" w:semiHidden="1" w:uiPriority="39" w:unhideWhenUsed="1" w:qFormat="1"/>
+    <w:lsdException w:name="Plain Table 1" w:uiPriority="41"/>
+    <w:lsdException w:name="Plain Table 2" w:uiPriority="42"/>
+    <w:lsdException w:name="Plain Table 3" w:uiPriority="43"/>
+    <w:lsdException w:name="Plain Table 4" w:uiPriority="44"/>
+    <w:lsdException w:name="Plain Table 5" w:uiPriority="45"/>
+    <w:lsdException w:name="Grid Table Light" w:uiPriority="40"/>
+    <w:lsdException w:name="Grid Table 1 Light" w:uiPriority="46"/>
+    <w:lsdException w:name="Grid Table 2" w:uiPriority="47"/>
+    <w:lsdException w:name="Grid Table 3" w:uiPriority="48"/>
+    <w:lsdException w:name="Grid Table 4" w:uiPriority="49"/>
+    <w:lsdException w:name="Grid Table 5 Dark" w:uiPriority="50"/>
+    <w:lsdException w:name="Grid Table 6 Colorful" w:uiPriority="51"/>
+    <w:lsdException w:name="Grid Table 7 Colorful" w:uiPriority="52"/>
+    <w:lsdException w:name="Grid Table 1 Light Accent 1" w:uiPriority="46"/>
+    <w:lsdException w:name="Grid Table 2 Accent 1" w:uiPriority="47"/>
+    <w:lsdException w:name="Grid Table 3 Accent 1" w:uiPriority="48"/>
+    <w:lsdException w:name="Grid Table 4 Accent 1" w:uiPriority="49"/>
+    <w:lsdException w:name="Grid Table 5 Dark Accent 1" w:uiPriority="50"/>
+    <w:lsdException w:name="Grid Table 6 Colorful Accent 1" w:uiPriority="51"/>
+    <w:lsdException w:name="Grid Table 7 Colorful Accent 1" w:uiPriority="52"/>
+    <w:lsdException w:name="Grid Table 1 Light Accent 2" w:uiPriority="46"/>
+    <w:lsdException w:name="Grid Table 2 Accent 2" w:uiPriority="47"/>
+    <w:lsdException w:name="Grid Table 3 Accent 2" w:uiPriority="48"/>
+    <w:lsdException w:name="Grid Table 4 Accent 2" w:uiPriority="49"/>
+    <w:lsdException w:name="Grid Table 5 Dark Accent 2" w:uiPriority="50"/>
+    <w:lsdException w:name="Grid Table 6 Colorful Accent 2" w:uiPriority="51"/>
+    <w:lsdException w:name="Grid Table 7 Colorful Accent 2" w:uiPriority="52"/>
+    <w:lsdException w:name="Grid Table 1 Light Accent 3" w:uiPriority="46"/>
+    <w:lsdException w:name="Grid Table 2 Accent 3" w:uiPriority="47"/>
+    <w:lsdException w:name="Grid Table 3 Accent 3" w:uiPriority="48"/>
+    <w:lsdException w:name="Grid Table 4 Accent 3" w:uiPriority="49"/>
+    <w:lsdException w:name="Grid Table 5 Dark Accent 3" w:uiPriority="50"/>
+    <w:lsdException w:name="Grid Table 6 Colorful Accent 3" w:uiPriority="51"/>
+    <w:lsdException w:name="Grid Table 7 Colorful Accent 3" w:uiPriority="52"/>
+    <w:lsdException w:name="Grid Table 1 Light Accent 4" w:uiPriority="46"/>
+    <w:lsdException w:name="Grid Table 2 Accent 4" w:uiPriority="47"/>
+    <w:lsdException w:name="Grid Table 3 Accent 4" w:uiPriority="48"/>
+    <w:lsdException w:name="Grid Table 4 Accent 4" w:uiPriority="49"/>
+    <w:lsdException w:name="Grid Table 5 Dark Accent 4" w:uiPriority="50"/>
+    <w:lsdException w:name="Grid Table 6 Colorful Accent 4" w:uiPriority="51"/>
+    <w:lsdException w:name="Grid Table 7 Colorful Accent 4" w:uiPriority="52"/>
+    <w:lsdException w:name="Grid Table 1 Light Accent 5" w:uiPriority="46"/>
+    <w:lsdException w:name="Grid Table 2 Accent 5" w:uiPriority="47"/>
+    <w:lsdException w:name="Grid Table 3 Accent 5" w:uiPriority="48"/>
+    <w:lsdException w:name="Grid Table 4 Accent 5" w:uiPriority="49"/>
+    <w:lsdException w:name="Grid Table 5 Dark Accent 5" w:uiPriority="50"/>
+    <w:lsdException w:name="Grid Table 6 Colorful Accent 5" w:uiPriority="51"/>
+    <w:lsdException w:name="Grid Table 7 Colorful Accent 5" w:uiPriority="52"/>
+    <w:lsdException w:name="Grid Table 1 Light Accent 6" w:uiPriority="46"/>
+    <w:lsdException w:name="Grid Table 2 Accent 6" w:uiPriority="47"/>
+    <w:lsdException w:name="Grid Table 3 Accent 6" w:uiPriority="48"/>
+    <w:lsdException w:name="Grid Table 4 Accent 6" w:uiPriority="49"/>
+    <w:lsdException w:name="Grid Table 5 Dark Accent 6" w:uiPriority="50"/>
+    <w:lsdException w:name="Grid Table 6 Colorful Accent 6" w:uiPriority="51"/>
+    <w:lsdException w:name="Grid Table 7 Colorful Accent 6" w:uiPriority="52"/>
+    <w:lsdException w:name="List Table 1 Light" w:uiPriority="46"/>
+    <w:lsdException w:name="List Table 2" w:uiPriority="47"/>
+    <w:lsdException w:name="List Table 3" w:uiPriority="48"/>
+    <w:lsdException w:name="List Table 4" w:uiPriority="49"/>
+    <w:lsdException w:name="List Table 5 Dark" w:uiPriority="50"/>
+    <w:lsdException w:name="List Table 6 Colorful" w:uiPriority="51"/>
+    <w:lsdException w:name="List Table 7 Colorful" w:uiPriority="52"/>
+    <w:lsdException w:name="List Table 1 Light Accent 1" w:uiPriority="46"/>
+    <w:lsdException w:name="List Table 2 Accent 1" w:uiPriority="47"/>
+    <w:lsdException w:name="List Table 3 Accent 1" w:uiPriority="48"/>
+    <w:lsdException w:name="List Table 4 Accent 1" w:uiPriority="49"/>
+    <w:lsdException w:name="List Table 5 Dark Accent 1" w:uiPriority="50"/>
+    <w:lsdException w:name="List Table 6 Colorful Accent 1" w:uiPriority="51"/>
+    <w:lsdException w:name="List Table 7 Colorful Accent 1" w:uiPriority="52"/>
+    <w:lsdException w:name="List Table 1 Light Accent 2" w:uiPriority="46"/>
+    <w:lsdException w:name="List Table 2 Accent 2" w:uiPriority="47"/>
+    <w:lsdException w:name="List Table 3 Accent 2" w:uiPriority="48"/>
+    <w:lsdException w:name="List Table 4 Accent 2" w:uiPriority="49"/>
+    <w:lsdException w:name="List Table 5 Dark Accent 2" w:uiPriority="50"/>
+    <w:lsdException w:name="List Table 6 Colorful Accent 2" w:uiPriority="51"/>
+    <w:lsdException w:name="List Table 7 Colorful Accent 2" w:uiPriority="52"/>
+    <w:lsdException w:name="List Table 1 Light Accent 3" w:uiPriority="46"/>
+    <w:lsdException w:name="List Table 2 Accent 3" w:uiPriority="47"/>
+    <w:lsdException w:name="List Table 3 Accent 3" w:uiPriority="48"/>
+    <w:lsdException w:name="List Table 4 Accent 3" w:uiPriority="49"/>
+    <w:lsdException w:name="List Table 5 Dark Accent 3" w:uiPriority="50"/>
+    <w:lsdException w:name="List Table 6 Colorful Accent 3" w:uiPriority="51"/>
+    <w:lsdException w:name="List Table 7 Colorful Accent 3" w:uiPriority="52"/>
+    <w:lsdException w:name="List Table 1 Light Accent 4" w:uiPriority="46"/>
+    <w:lsdException w:name="List Table 2 Accent 4" w:uiPriority="47"/>
+    <w:lsdException w:name="List Table 3 Accent 4" w:uiPriority="48"/>
+    <w:lsdException w:name="List Table 4 Accent 4" w:uiPriority="49"/>
+    <w:lsdException w:name="List Table 5 Dark Accent 4" w:uiPriority="50"/>
+    <w:lsdException w:name="List Table 6 Colorful Accent 4" w:uiPriority="51"/>
+    <w:lsdException w:name="List Table 7 Colorful Accent 4" w:uiPriority="52"/>
+    <w:lsdException w:name="List Table 1 Light Accent 5" w:uiPriority="46"/>
+    <w:lsdException w:name="List Table 2 Accent 5" w:uiPriority="47"/>
+    <w:lsdException w:name="List Table 3 Accent 5" w:uiPriority="48"/>
+    <w:lsdException w:name="List Table 4 Accent 5" w:uiPriority="49"/>
+    <w:lsdException w:name="List Table 5 Dark Accent 5" w:uiPriority="50"/>
+    <w:lsdException w:name="List Table 6 Colorful Accent 5" w:uiPriority="51"/>
+    <w:lsdException w:name="List Table 7 Colorful Accent 5" w:uiPriority="52"/>
+    <w:lsdException w:name="List Table 1 Light Accent 6" w:uiPriority="46"/>
+    <w:lsdException w:name="List Table 2 Accent 6" w:uiPriority="47"/>
+    <w:lsdException w:name="List Table 3 Accent 6" w:uiPriority="48"/>
+    <w:lsdException w:name="List Table 4 Accent 6" w:uiPriority="49"/>
+    <w:lsdException w:name="List Table 5 Dark Accent 6" w:uiPriority="50"/>
+    <w:lsdException w:name="List Table 6 Colorful Accent 6" w:uiPriority="51"/>
+    <w:lsdException w:name="List Table 7 Colorful Accent 6" w:uiPriority="52"/>
+    <w:lsdException w:name="Mention" w:semiHidden="1" w:unhideWhenUsed="1"/>
+    <w:lsdException w:name="Smart Hyperlink" w:semiHidden="1" w:unhideWhenUsed="1"/>
+    <w:lsdException w:name="Hashtag" w:semiHidden="1" w:unhideWhenUsed="1"/>
   </w:latentStyles>
   <w:style w:type="paragraph" w:default="1" w:styleId="Normal">
     <w:name w:val="Normal"/>
@@ -691,7 +1017,6 @@
     <w:uiPriority w:val="99"/>
     <w:semiHidden/>
     <w:unhideWhenUsed/>
-    <w:qFormat/>
     <w:tblPr>
       <w:tblInd w:w="0" w:type="dxa"/>
       <w:tblCellMar>
@@ -966,7 +1291,7 @@
   <a:extraClrSchemeLst/>
   <a:extLst>
     <a:ext uri="{05A4C25C-085E-4340-85A3-A5531E510DB2}">
-      <thm15:themeFamily xmlns:thm15="http://schemas.microsoft.com/office/thememl/2012/main" xmlns="" name="Office Theme" id="{62F939B6-93AF-4DB8-9C6B-D6C7DFDC589F}" vid="{4A3C46E8-61CC-4603-A589-7422A47A8E4A}"/>
+      <thm15:themeFamily xmlns:thm15="http://schemas.microsoft.com/office/thememl/2012/main" name="Office Theme" id="{62F939B6-93AF-4DB8-9C6B-D6C7DFDC589F}" vid="{4A3C46E8-61CC-4603-A589-7422A47A8E4A}"/>
     </a:ext>
   </a:extLst>
 </a:theme>

</xml_diff>

<commit_message>
Updated ppt and doc
</commit_message>
<xml_diff>
--- a/Budget-Sheets Script .docx
+++ b/Budget-Sheets Script .docx
@@ -11,8 +11,25 @@
       <w:r>
         <w:rPr>
           <w:rFonts w:ascii="Segoe UI Emoji" w:hAnsi="Segoe UI Emoji"/>
-        </w:rPr>
-        <w:t xml:space="preserve">Slide </w:t>
+          <w:b/>
+          <w:color w:val="7030A0"/>
+          <w:sz w:val="48"/>
+          <w:highlight w:val="yellow"/>
+          <w:u w:val="double"/>
+        </w:rPr>
+        <w:t>Harry</w:t>
+      </w:r>
+      <w:r>
+        <w:rPr>
+          <w:rFonts w:ascii="Segoe UI Emoji" w:hAnsi="Segoe UI Emoji"/>
+        </w:rPr>
+        <w:t xml:space="preserve"> Slide</w:t>
+      </w:r>
+      <w:r>
+        <w:rPr>
+          <w:rFonts w:ascii="Segoe UI Emoji" w:hAnsi="Segoe UI Emoji"/>
+        </w:rPr>
+        <w:t xml:space="preserve"> </w:t>
       </w:r>
       <w:r>
         <w:rPr>
@@ -30,46 +47,23 @@
       <w:r>
         <w:rPr>
           <w:rFonts w:ascii="Segoe UI Emoji" w:hAnsi="Segoe UI Emoji"/>
-        </w:rPr>
-        <w:t>Slide 2: Our Product. Our product is a financial advice website which introduces competition into financial budgeting to make it more accessible and easier to gauge how well you ate doing. Allowing users to quickly and easily plan their budget by setting out income and expenses.</w:t>
-      </w:r>
-      <w:r>
-        <w:rPr>
-          <w:rFonts w:ascii="Segoe UI Emoji" w:hAnsi="Segoe UI Emoji"/>
-        </w:rPr>
-        <w:t xml:space="preserve">  It will make budgeting fun an</w:t>
-      </w:r>
-      <w:r>
-        <w:rPr>
-          <w:rFonts w:ascii="Segoe UI Emoji" w:hAnsi="Segoe UI Emoji"/>
-        </w:rPr>
-        <w:t xml:space="preserve">d easy with clear visual tools such as pie charts and bar charts. This will make the information very easy to understand.  </w:t>
-      </w:r>
-      <w:r>
-        <w:rPr>
-          <w:rFonts w:ascii="Segoe UI Emoji" w:hAnsi="Segoe UI Emoji"/>
-        </w:rPr>
-        <w:t xml:space="preserve">Our goal is to gamify finance and in doing so make it fun and accessible for people of all ages. </w:t>
-      </w:r>
-    </w:p>
-    <w:p>
-      <w:pPr>
-        <w:rPr>
-          <w:rFonts w:ascii="Segoe UI Emoji" w:hAnsi="Segoe UI Emoji"/>
-        </w:rPr>
-      </w:pPr>
-    </w:p>
-    <w:p>
-      <w:pPr>
-        <w:rPr>
-          <w:rFonts w:ascii="Segoe UI Emoji" w:hAnsi="Segoe UI Emoji"/>
-        </w:rPr>
-      </w:pPr>
-      <w:r>
-        <w:rPr>
-          <w:rFonts w:ascii="Segoe UI Emoji" w:hAnsi="Segoe UI Emoji"/>
-        </w:rPr>
-        <w:t xml:space="preserve">Slide 3: </w:t>
+          <w:b/>
+          <w:color w:val="7030A0"/>
+          <w:sz w:val="32"/>
+          <w:highlight w:val="yellow"/>
+          <w:u w:val="single"/>
+        </w:rPr>
+        <w:t>BECCIE</w:t>
+      </w:r>
+      <w:r>
+        <w:rPr>
+          <w:rFonts w:ascii="Segoe UI Emoji" w:hAnsi="Segoe UI Emoji"/>
+          <w:b/>
+          <w:color w:val="7030A0"/>
+          <w:sz w:val="32"/>
+          <w:u w:val="single"/>
+        </w:rPr>
+        <w:t xml:space="preserve"> </w:t>
       </w:r>
       <w:r>
         <w:rPr>
@@ -93,13 +87,7 @@
         <w:rPr>
           <w:rFonts w:ascii="Segoe UI Emoji" w:hAnsi="Segoe UI Emoji"/>
         </w:rPr>
-        <w:t xml:space="preserve">ble, and our product will be a solution to all of these issues. </w:t>
-      </w:r>
-      <w:r>
-        <w:rPr>
-          <w:rFonts w:ascii="Segoe UI Emoji" w:hAnsi="Segoe UI Emoji"/>
-        </w:rPr>
-        <w:t>A</w:t>
+        <w:t>ble, and our product will be a solution to all of these issues. A</w:t>
       </w:r>
       <w:r>
         <w:rPr>
@@ -111,103 +99,19 @@
         <w:rPr>
           <w:rFonts w:ascii="Segoe UI Emoji" w:hAnsi="Segoe UI Emoji"/>
         </w:rPr>
-        <w:t xml:space="preserve"> issue we found was that advice is not easily accessible and it was in very confusing language and not consistent </w:t>
-      </w:r>
-      <w:r>
-        <w:rPr>
-          <w:rFonts w:ascii="Segoe UI Emoji" w:hAnsi="Segoe UI Emoji"/>
-        </w:rPr>
-        <w:t xml:space="preserve">from website to website. All the information is in basic and easy to understand, with only the essential information so it’s not overwhelming. </w:t>
-      </w:r>
-      <w:r>
-        <w:rPr>
-          <w:rFonts w:ascii="Segoe UI Emoji" w:hAnsi="Segoe UI Emoji"/>
-        </w:rPr>
-        <w:t>The information will be easily accessible via our sleek website. Another issue is that people can be unsure how much they should be spending. Our solution is to compare what you spend on each category and compare it to the national average and even their friends if they allow it. By comparing it to o</w:t>
-      </w:r>
-      <w:r>
-        <w:rPr>
-          <w:rFonts w:ascii="Segoe UI Emoji" w:hAnsi="Segoe UI Emoji"/>
-        </w:rPr>
-        <w:t xml:space="preserve">ther people, it becomes a game. It is very hard </w:t>
-      </w:r>
-      <w:r>
-        <w:rPr>
-          <w:rFonts w:ascii="Segoe UI Emoji" w:hAnsi="Segoe UI Emoji"/>
-        </w:rPr>
-        <w:t>to know what you are over spending on, but by seeing that information in a pie or bar chart</w:t>
-      </w:r>
-      <w:r>
-        <w:rPr>
-          <w:rFonts w:ascii="Segoe UI Emoji" w:hAnsi="Segoe UI Emoji"/>
-        </w:rPr>
-        <w:t xml:space="preserve"> it becomes very clear.</w:t>
-      </w:r>
-    </w:p>
-    <w:p>
-      <w:pPr>
-        <w:rPr>
-          <w:rFonts w:ascii="Segoe UI Emoji" w:hAnsi="Segoe UI Emoji"/>
-        </w:rPr>
-      </w:pPr>
-    </w:p>
-    <w:p>
-      <w:pPr>
-        <w:rPr>
-          <w:rFonts w:ascii="Segoe UI Emoji" w:hAnsi="Segoe UI Emoji"/>
-        </w:rPr>
-      </w:pPr>
-      <w:r>
-        <w:rPr>
-          <w:rFonts w:ascii="Segoe UI Emoji" w:hAnsi="Segoe UI Emoji"/>
-        </w:rPr>
-        <w:t>Slide 4:  What we h</w:t>
-      </w:r>
-      <w:r>
-        <w:rPr>
-          <w:rFonts w:ascii="Segoe UI Emoji" w:hAnsi="Segoe UI Emoji"/>
-        </w:rPr>
-        <w:t xml:space="preserve">ave learnt. Harry: I have learnt (JS DOM API) </w:t>
-      </w:r>
-      <w:r>
-        <w:rPr>
-          <w:rFonts w:ascii="Segoe UI Emoji" w:hAnsi="Segoe UI Emoji"/>
-        </w:rPr>
-        <w:t>______________________________________________________________________________________________________________________________________________________________</w:t>
-      </w:r>
-    </w:p>
-    <w:p>
-      <w:pPr>
-        <w:rPr>
-          <w:rFonts w:ascii="Segoe UI Emoji" w:hAnsi="Segoe UI Emoji"/>
-        </w:rPr>
-      </w:pPr>
-      <w:r>
-        <w:rPr>
-          <w:rFonts w:ascii="Segoe UI Emoji" w:hAnsi="Segoe UI Emoji"/>
-        </w:rPr>
-        <w:t>Andrew: I have learnt (Using databases user logins and sessions) _______________________________________________________________________________________________________________________________________________________________</w:t>
-      </w:r>
-    </w:p>
-    <w:p>
-      <w:pPr>
-        <w:rPr>
-          <w:rFonts w:ascii="Segoe UI Emoji" w:hAnsi="Segoe UI Emoji"/>
-        </w:rPr>
-      </w:pPr>
-      <w:proofErr w:type="spellStart"/>
-      <w:r>
-        <w:rPr>
-          <w:rFonts w:ascii="Segoe UI Emoji" w:hAnsi="Segoe UI Emoji"/>
-        </w:rPr>
-        <w:t>Mahika</w:t>
-      </w:r>
-      <w:proofErr w:type="spellEnd"/>
-      <w:r>
-        <w:rPr>
-          <w:rFonts w:ascii="Segoe UI Emoji" w:hAnsi="Segoe UI Emoji"/>
-        </w:rPr>
-        <w:t>: I have learnt (python, python on webserver, html) ____________________________________________________________________________________________________________________________________________________________________</w:t>
+        <w:t xml:space="preserve"> issue we found was that advice is not easily accessible and it was in very confusing language and not consistent from website to website. All the information is in basic and easy to understand, with only the essential information so it’s not overwhelming. The information will be easily accessible via our sleek website. Another issue is that people can be unsure how much they should be spending. Our solution is to compare what you spend on each category and compare it to the national average and even their friends if they allow it. By comparing it to </w:t>
+      </w:r>
+      <w:r>
+        <w:rPr>
+          <w:rFonts w:ascii="Segoe UI Emoji" w:hAnsi="Segoe UI Emoji"/>
+        </w:rPr>
+        <w:t xml:space="preserve">the national average they can easy see if they are over spending and what they are overspending on and </w:t>
+      </w:r>
+      <w:r>
+        <w:rPr>
+          <w:rFonts w:ascii="Segoe UI Emoji" w:hAnsi="Segoe UI Emoji"/>
+        </w:rPr>
+        <w:t>by seeing that information in a pie or bar chart it becomes very clear.</w:t>
       </w:r>
     </w:p>
     <w:p>
@@ -219,41 +123,151 @@
           <w:rFonts w:ascii="Segoe UI Emoji" w:hAnsi="Segoe UI Emoji"/>
         </w:rPr>
       </w:pPr>
-      <w:r>
-        <w:rPr>
-          <w:rFonts w:ascii="Segoe UI Emoji" w:hAnsi="Segoe UI Emoji"/>
-        </w:rPr>
-        <w:t>Beccie:  I have learnt</w:t>
-      </w:r>
-      <w:r>
-        <w:rPr>
-          <w:rFonts w:ascii="Segoe UI Emoji" w:hAnsi="Segoe UI Emoji"/>
-        </w:rPr>
-        <w:t xml:space="preserve"> (python, </w:t>
-      </w:r>
-      <w:r>
-        <w:rPr>
-          <w:rFonts w:ascii="Segoe UI Emoji" w:hAnsi="Segoe UI Emoji"/>
-        </w:rPr>
-        <w:t>HTML</w:t>
-      </w:r>
-      <w:r>
-        <w:rPr>
-          <w:rFonts w:ascii="Segoe UI Emoji" w:hAnsi="Segoe UI Emoji"/>
-        </w:rPr>
-        <w:t xml:space="preserve">, </w:t>
-      </w:r>
-      <w:r>
-        <w:rPr>
-          <w:rFonts w:ascii="Segoe UI Emoji" w:hAnsi="Segoe UI Emoji"/>
-        </w:rPr>
-        <w:t>CSS</w:t>
-      </w:r>
-      <w:r>
-        <w:rPr>
-          <w:rFonts w:ascii="Segoe UI Emoji" w:hAnsi="Segoe UI Emoji"/>
-        </w:rPr>
-        <w:t>, market research, social media)</w:t>
+      <w:proofErr w:type="spellStart"/>
+      <w:r>
+        <w:rPr>
+          <w:rFonts w:ascii="Segoe UI Emoji" w:hAnsi="Segoe UI Emoji"/>
+          <w:b/>
+          <w:color w:val="7030A0"/>
+          <w:sz w:val="36"/>
+          <w:highlight w:val="yellow"/>
+          <w:u w:val="single"/>
+        </w:rPr>
+        <w:t>Mihika</w:t>
+      </w:r>
+      <w:proofErr w:type="spellEnd"/>
+      <w:r>
+        <w:rPr>
+          <w:rFonts w:ascii="Segoe UI Emoji" w:hAnsi="Segoe UI Emoji"/>
+          <w:b/>
+          <w:color w:val="7030A0"/>
+          <w:sz w:val="36"/>
+          <w:u w:val="single"/>
+        </w:rPr>
+        <w:t xml:space="preserve"> </w:t>
+      </w:r>
+      <w:r>
+        <w:rPr>
+          <w:rFonts w:ascii="Segoe UI Emoji" w:hAnsi="Segoe UI Emoji"/>
+        </w:rPr>
+        <w:t>For market research we used a variety of methods. We used social media platforms such as twitter. We used a twitter pole asking people if they would use an online budget tool. We also tweeted a link to a google form. We served the general public for their opinions on Budget-Sheets. Almost all of the responses were positive. For statistics, we used the internet and found that our target market was large and there was a definite gap in the market that our product would fit right into. We found that in Edinburgh in 2015 38.3% of people went on to do Higher Education and 24.6% of people went onto to do Further Education. 41,540 was the number of undergraduate students enrolled in education inst</w:t>
+      </w:r>
+      <w:r>
+        <w:rPr>
+          <w:rFonts w:ascii="Segoe UI Emoji" w:hAnsi="Segoe UI Emoji"/>
+        </w:rPr>
+        <w:t>itut</w:t>
+      </w:r>
+      <w:r>
+        <w:rPr>
+          <w:rFonts w:ascii="Segoe UI Emoji" w:hAnsi="Segoe UI Emoji"/>
+        </w:rPr>
+        <w:t>ions in Edinburgh, there was also 16,435 post graduate students.</w:t>
+      </w:r>
+    </w:p>
+    <w:p>
+      <w:pPr>
+        <w:rPr>
+          <w:rFonts w:ascii="Segoe UI Emoji" w:hAnsi="Segoe UI Emoji"/>
+        </w:rPr>
+      </w:pPr>
+    </w:p>
+    <w:p>
+      <w:pPr>
+        <w:rPr>
+          <w:rFonts w:ascii="Segoe UI Emoji" w:hAnsi="Segoe UI Emoji"/>
+        </w:rPr>
+      </w:pPr>
+      <w:r>
+        <w:rPr>
+          <w:rFonts w:ascii="Segoe UI Emoji" w:hAnsi="Segoe UI Emoji"/>
+          <w:b/>
+          <w:color w:val="7030A0"/>
+          <w:sz w:val="40"/>
+          <w:highlight w:val="yellow"/>
+          <w:u w:val="single"/>
+        </w:rPr>
+        <w:t>HARRY</w:t>
+      </w:r>
+      <w:r>
+        <w:rPr>
+          <w:rFonts w:ascii="Segoe UI Emoji" w:hAnsi="Segoe UI Emoji"/>
+        </w:rPr>
+        <w:t xml:space="preserve"> </w:t>
+      </w:r>
+      <w:r>
+        <w:rPr>
+          <w:rFonts w:ascii="Segoe UI Emoji" w:hAnsi="Segoe UI Emoji"/>
+        </w:rPr>
+        <w:t>Our Product. Our product is a financial advice website which introduces competition into financial budgeting to make it more accessible and easier to gauge how well you ate doing. Allowing users to quickly and easily plan their budget by setting out income and expenses.</w:t>
+      </w:r>
+      <w:r>
+        <w:rPr>
+          <w:rFonts w:ascii="Segoe UI Emoji" w:hAnsi="Segoe UI Emoji"/>
+        </w:rPr>
+        <w:t xml:space="preserve">  It will make budgeting fun an</w:t>
+      </w:r>
+      <w:r>
+        <w:rPr>
+          <w:rFonts w:ascii="Segoe UI Emoji" w:hAnsi="Segoe UI Emoji"/>
+        </w:rPr>
+        <w:t xml:space="preserve">d easy with clear visual tools such as pie charts and bar charts. This will make the information very easy to understand.  </w:t>
+      </w:r>
+      <w:r>
+        <w:rPr>
+          <w:rFonts w:ascii="Segoe UI Emoji" w:hAnsi="Segoe UI Emoji"/>
+        </w:rPr>
+        <w:t xml:space="preserve">Our goal is to gamify finance and in doing so make it fun and accessible for people of all ages. </w:t>
+      </w:r>
+    </w:p>
+    <w:p>
+      <w:pPr>
+        <w:tabs>
+          <w:tab w:val="left" w:pos="2000"/>
+        </w:tabs>
+        <w:rPr>
+          <w:rFonts w:ascii="Segoe UI Emoji" w:hAnsi="Segoe UI Emoji"/>
+        </w:rPr>
+      </w:pPr>
+      <w:r>
+        <w:rPr>
+          <w:rFonts w:ascii="Segoe UI Emoji" w:hAnsi="Segoe UI Emoji"/>
+          <w:b/>
+          <w:color w:val="7030A0"/>
+          <w:sz w:val="40"/>
+          <w:highlight w:val="yellow"/>
+          <w:u w:val="double"/>
+        </w:rPr>
+        <w:t>Andrew</w:t>
+      </w:r>
+      <w:r>
+        <w:rPr>
+          <w:rFonts w:ascii="Segoe UI Emoji" w:hAnsi="Segoe UI Emoji"/>
+          <w:b/>
+          <w:color w:val="7030A0"/>
+          <w:sz w:val="40"/>
+          <w:u w:val="double"/>
+        </w:rPr>
+        <w:t xml:space="preserve"> </w:t>
+      </w:r>
+      <w:r>
+        <w:rPr>
+          <w:rFonts w:ascii="Segoe UI Emoji" w:hAnsi="Segoe UI Emoji"/>
+        </w:rPr>
+        <w:t>will explain how he broke git and all the (many) issues we had and how we o</w:t>
+      </w:r>
+      <w:r>
+        <w:rPr>
+          <w:rFonts w:ascii="Segoe UI Emoji" w:hAnsi="Segoe UI Emoji"/>
+        </w:rPr>
+        <w:t xml:space="preserve">vercame them </w:t>
+      </w:r>
+      <w:r>
+        <w:rPr>
+          <w:rFonts w:ascii="Segoe UI Emoji" w:hAnsi="Segoe UI Emoji"/>
+          <w:highlight w:val="yellow"/>
+        </w:rPr>
+        <w:t>(T E A M W O R K)</w:t>
       </w:r>
     </w:p>
     <w:p>
@@ -273,128 +287,44 @@
         </w:tabs>
         <w:rPr>
           <w:rFonts w:ascii="Segoe UI Emoji" w:hAnsi="Segoe UI Emoji"/>
+          <w:b/>
+          <w:color w:val="7030A0"/>
+          <w:sz w:val="32"/>
+          <w:u w:val="double"/>
         </w:rPr>
       </w:pPr>
       <w:r>
         <w:rPr>
           <w:rFonts w:ascii="Segoe UI Emoji" w:hAnsi="Segoe UI Emoji"/>
-        </w:rPr>
-        <w:t xml:space="preserve">Slide 5: For market research we used a variety of methods. We used social media platforms such as twitter. We used a twitter pole asking people if they would use an online budget </w:t>
-      </w:r>
-      <w:r>
-        <w:rPr>
-          <w:rFonts w:ascii="Segoe UI Emoji" w:hAnsi="Segoe UI Emoji"/>
-        </w:rPr>
-        <w:t>tool. We also tweeted a link to a google form.</w:t>
-      </w:r>
-      <w:r>
-        <w:rPr>
-          <w:rFonts w:ascii="Segoe UI Emoji" w:hAnsi="Segoe UI Emoji"/>
-        </w:rPr>
-        <w:t xml:space="preserve"> We served the general</w:t>
-      </w:r>
-      <w:r>
-        <w:rPr>
-          <w:rFonts w:ascii="Segoe UI Emoji" w:hAnsi="Segoe UI Emoji"/>
-        </w:rPr>
-        <w:t xml:space="preserve"> public for their </w:t>
-      </w:r>
-      <w:r>
-        <w:rPr>
-          <w:rFonts w:ascii="Segoe UI Emoji" w:hAnsi="Segoe UI Emoji"/>
-        </w:rPr>
-        <w:t>opinions</w:t>
-      </w:r>
-      <w:r>
-        <w:rPr>
-          <w:rFonts w:ascii="Segoe UI Emoji" w:hAnsi="Segoe UI Emoji"/>
-        </w:rPr>
-        <w:t xml:space="preserve"> on Budget-Sheets. </w:t>
-      </w:r>
-      <w:r>
-        <w:rPr>
-          <w:rFonts w:ascii="Segoe UI Emoji" w:hAnsi="Segoe UI Emoji"/>
-        </w:rPr>
-        <w:t xml:space="preserve">Almost all of the </w:t>
-      </w:r>
-      <w:r>
-        <w:rPr>
-          <w:rFonts w:ascii="Segoe UI Emoji" w:hAnsi="Segoe UI Emoji"/>
-        </w:rPr>
-        <w:t>responses</w:t>
-      </w:r>
-      <w:r>
-        <w:rPr>
-          <w:rFonts w:ascii="Segoe UI Emoji" w:hAnsi="Segoe UI Emoji"/>
-        </w:rPr>
-        <w:t xml:space="preserve"> were positive. For </w:t>
-      </w:r>
-      <w:r>
-        <w:rPr>
-          <w:rFonts w:ascii="Segoe UI Emoji" w:hAnsi="Segoe UI Emoji"/>
-        </w:rPr>
-        <w:t>statistics</w:t>
-      </w:r>
-      <w:r>
-        <w:rPr>
-          <w:rFonts w:ascii="Segoe UI Emoji" w:hAnsi="Segoe UI Emoji"/>
-        </w:rPr>
-        <w:t>, we used</w:t>
-      </w:r>
-      <w:r>
-        <w:rPr>
-          <w:rFonts w:ascii="Segoe UI Emoji" w:hAnsi="Segoe UI Emoji"/>
-        </w:rPr>
-        <w:t xml:space="preserve"> the internet</w:t>
-      </w:r>
-      <w:r>
-        <w:rPr>
-          <w:rFonts w:ascii="Segoe UI Emoji" w:hAnsi="Segoe UI Emoji"/>
-        </w:rPr>
-        <w:t xml:space="preserve"> a</w:t>
-      </w:r>
-      <w:r>
-        <w:rPr>
-          <w:rFonts w:ascii="Segoe UI Emoji" w:hAnsi="Segoe UI Emoji"/>
-        </w:rPr>
-        <w:t xml:space="preserve">nd found that our target market was large and there was a definite gap in the market that our product would fit right into. </w:t>
-      </w:r>
-      <w:r>
-        <w:rPr>
-          <w:rFonts w:ascii="Segoe UI Emoji" w:hAnsi="Segoe UI Emoji"/>
-        </w:rPr>
-        <w:t xml:space="preserve">We found that in Edinburgh in 2015 38.3% of people went on to do Higher Education and 24.6% of people went onto to do Further </w:t>
-      </w:r>
-      <w:r>
-        <w:rPr>
-          <w:rFonts w:ascii="Segoe UI Emoji" w:hAnsi="Segoe UI Emoji"/>
-        </w:rPr>
-        <w:lastRenderedPageBreak/>
-        <w:t>Education</w:t>
-      </w:r>
-      <w:r>
-        <w:rPr>
-          <w:rFonts w:ascii="Segoe UI Emoji" w:hAnsi="Segoe UI Emoji"/>
-        </w:rPr>
-        <w:t>. 41,540 was the nu</w:t>
-      </w:r>
-      <w:r>
-        <w:rPr>
-          <w:rFonts w:ascii="Segoe UI Emoji" w:hAnsi="Segoe UI Emoji"/>
-        </w:rPr>
-        <w:t>mber of undergraduate students enrolled in education inst</w:t>
-      </w:r>
-      <w:r>
-        <w:rPr>
-          <w:rFonts w:ascii="Segoe UI Emoji" w:hAnsi="Segoe UI Emoji"/>
-        </w:rPr>
-        <w:t>itut</w:t>
-      </w:r>
-      <w:r>
-        <w:rPr>
-          <w:rFonts w:ascii="Segoe UI Emoji" w:hAnsi="Segoe UI Emoji"/>
-        </w:rPr>
-        <w:t>ions in Edinburgh, there was also 16,435 post graduate students.</w:t>
+          <w:b/>
+          <w:color w:val="7030A0"/>
+          <w:sz w:val="32"/>
+          <w:highlight w:val="yellow"/>
+          <w:u w:val="double"/>
+        </w:rPr>
+        <w:t>ALL EXPLAIN WHAT WE CONTRIBRUTED AND THUS WHAT WE LEARNT- H</w:t>
+      </w:r>
+      <w:r>
+        <w:rPr>
+          <w:rFonts w:ascii="Segoe UI Emoji" w:hAnsi="Segoe UI Emoji"/>
+          <w:b/>
+          <w:color w:val="7030A0"/>
+          <w:sz w:val="32"/>
+          <w:highlight w:val="yellow"/>
+          <w:u w:val="double"/>
+        </w:rPr>
+        <w:t>ARRY, BECCIE, ANDREW, MA</w:t>
+      </w:r>
+      <w:r>
+        <w:rPr>
+          <w:rFonts w:ascii="Segoe UI Emoji" w:hAnsi="Segoe UI Emoji"/>
+          <w:b/>
+          <w:color w:val="7030A0"/>
+          <w:sz w:val="32"/>
+          <w:highlight w:val="yellow"/>
+          <w:u w:val="double"/>
+        </w:rPr>
+        <w:t>HIKA</w:t>
       </w:r>
     </w:p>
     <w:p>
@@ -409,131 +339,51 @@
       <w:r>
         <w:rPr>
           <w:rFonts w:ascii="Segoe UI Emoji" w:hAnsi="Segoe UI Emoji"/>
-        </w:rPr>
-        <w:t xml:space="preserve">Slide 6: Andrew will </w:t>
-      </w:r>
-      <w:r>
-        <w:rPr>
-          <w:rFonts w:ascii="Segoe UI Emoji" w:hAnsi="Segoe UI Emoji"/>
-        </w:rPr>
-        <w:t>explain</w:t>
-      </w:r>
-      <w:r>
-        <w:rPr>
-          <w:rFonts w:ascii="Segoe UI Emoji" w:hAnsi="Segoe UI Emoji"/>
-        </w:rPr>
-        <w:t xml:space="preserve"> how he broke git and all the (many) issues we had and how we overcame them (T E A M W O R K). </w:t>
-      </w:r>
-    </w:p>
-    <w:p>
-      <w:pPr>
-        <w:rPr>
-          <w:rFonts w:ascii="Segoe UI Emoji" w:hAnsi="Segoe UI Emoji"/>
-        </w:rPr>
-      </w:pPr>
-    </w:p>
-    <w:p>
-      <w:pPr>
-        <w:rPr>
-          <w:rFonts w:ascii="Segoe UI Emoji" w:hAnsi="Segoe UI Emoji"/>
-        </w:rPr>
-      </w:pPr>
-      <w:r>
-        <w:rPr>
-          <w:rFonts w:ascii="Segoe UI Emoji" w:hAnsi="Segoe UI Emoji"/>
-        </w:rPr>
-        <w:t xml:space="preserve">Slide 8:   What we each contributed to the solution. </w:t>
-      </w:r>
-    </w:p>
-    <w:p>
-      <w:pPr>
-        <w:rPr>
-          <w:rFonts w:ascii="Segoe UI Emoji" w:hAnsi="Segoe UI Emoji"/>
-        </w:rPr>
-      </w:pPr>
-      <w:r>
-        <w:rPr>
-          <w:rFonts w:ascii="Segoe UI Emoji" w:hAnsi="Segoe UI Emoji"/>
-        </w:rPr>
-        <w:t>Harry:</w:t>
-      </w:r>
-      <w:r>
-        <w:rPr>
-          <w:rFonts w:ascii="Segoe UI Emoji" w:hAnsi="Segoe UI Emoji"/>
-        </w:rPr>
-        <w:t>______________________________________________________________________________________________________________________________________________________________</w:t>
-      </w:r>
-    </w:p>
-    <w:p>
-      <w:pPr>
-        <w:rPr>
-          <w:rFonts w:ascii="Segoe UI Emoji" w:hAnsi="Segoe UI Emoji"/>
-        </w:rPr>
-      </w:pPr>
-      <w:r>
-        <w:rPr>
-          <w:rFonts w:ascii="Segoe UI Emoji" w:hAnsi="Segoe UI Emoji"/>
-        </w:rPr>
-        <w:t>Andrew:</w:t>
-      </w:r>
-      <w:r>
-        <w:rPr>
-          <w:rFonts w:ascii="Segoe UI Emoji" w:hAnsi="Segoe UI Emoji"/>
-        </w:rPr>
-        <w:t>_______________________________________________________________________________________________________________________________________________________________</w:t>
-      </w:r>
-    </w:p>
-    <w:p>
-      <w:pPr>
-        <w:rPr>
-          <w:rFonts w:ascii="Segoe UI Emoji" w:hAnsi="Segoe UI Emoji"/>
-        </w:rPr>
-      </w:pPr>
-      <w:r>
-        <w:rPr>
-          <w:rFonts w:ascii="Segoe UI Emoji" w:hAnsi="Segoe UI Emoji"/>
-        </w:rPr>
-        <w:t>Mahika</w:t>
-      </w:r>
-      <w:r>
-        <w:rPr>
-          <w:rFonts w:ascii="Segoe UI Emoji" w:hAnsi="Segoe UI Emoji"/>
-        </w:rPr>
-        <w:t>____________________________________________________________________________________________________________________________________________________________________</w:t>
-      </w:r>
-    </w:p>
-    <w:p>
-      <w:pPr>
-        <w:tabs>
-          <w:tab w:val="left" w:pos="2000"/>
-        </w:tabs>
-        <w:rPr>
-          <w:rFonts w:ascii="Segoe UI Emoji" w:hAnsi="Segoe UI Emoji"/>
-        </w:rPr>
-      </w:pPr>
+          <w:b/>
+          <w:color w:val="7030A0"/>
+          <w:sz w:val="40"/>
+          <w:highlight w:val="yellow"/>
+          <w:u w:val="double"/>
+        </w:rPr>
+        <w:t>MAHIKA</w:t>
+      </w:r>
+      <w:r>
+        <w:rPr>
+          <w:rFonts w:ascii="Segoe UI Emoji" w:hAnsi="Segoe UI Emoji"/>
+          <w:b/>
+          <w:color w:val="7030A0"/>
+          <w:sz w:val="40"/>
+          <w:u w:val="double"/>
+        </w:rPr>
+        <w:t xml:space="preserve"> </w:t>
+      </w:r>
+      <w:r>
+        <w:rPr>
+          <w:rFonts w:ascii="Segoe UI Emoji" w:hAnsi="Segoe UI Emoji"/>
+        </w:rPr>
+        <w:t>Chatbot. We created a chatbo</w:t>
+      </w:r>
       <w:bookmarkStart w:id="0" w:name="_GoBack"/>
       <w:bookmarkEnd w:id="0"/>
       <w:r>
         <w:rPr>
           <w:rFonts w:ascii="Segoe UI Emoji" w:hAnsi="Segoe UI Emoji"/>
         </w:rPr>
-        <w:t xml:space="preserve">Beccie:  </w:t>
-      </w:r>
-    </w:p>
-    <w:p>
-      <w:pPr>
-        <w:tabs>
-          <w:tab w:val="left" w:pos="2000"/>
-        </w:tabs>
-        <w:rPr>
-          <w:rFonts w:ascii="Segoe UI Emoji" w:hAnsi="Segoe UI Emoji"/>
-        </w:rPr>
-      </w:pPr>
-      <w:r>
-        <w:rPr>
-          <w:rFonts w:ascii="Segoe UI Emoji" w:hAnsi="Segoe UI Emoji"/>
-        </w:rPr>
-        <w:t>____________________________________________________________________________________________________________________________________________________________________</w:t>
+        <w:t xml:space="preserve">t through the website </w:t>
+      </w:r>
+      <w:proofErr w:type="spellStart"/>
+      <w:r>
+        <w:rPr>
+          <w:rFonts w:ascii="Segoe UI Emoji" w:hAnsi="Segoe UI Emoji"/>
+        </w:rPr>
+        <w:t>chatfuel</w:t>
+      </w:r>
+      <w:proofErr w:type="spellEnd"/>
+      <w:r>
+        <w:rPr>
+          <w:rFonts w:ascii="Segoe UI Emoji" w:hAnsi="Segoe UI Emoji"/>
+        </w:rPr>
+        <w:t xml:space="preserve">. </w:t>
       </w:r>
     </w:p>
     <w:p>
@@ -558,8 +408,29 @@
       <w:r>
         <w:rPr>
           <w:rFonts w:ascii="Segoe UI Emoji" w:hAnsi="Segoe UI Emoji"/>
-        </w:rPr>
-        <w:t>Slide 7: Future work. If we had another week, we would in</w:t>
+          <w:b/>
+          <w:color w:val="7030A0"/>
+          <w:sz w:val="40"/>
+          <w:highlight w:val="yellow"/>
+          <w:u w:val="double"/>
+        </w:rPr>
+        <w:t>BECCIE</w:t>
+      </w:r>
+      <w:r>
+        <w:rPr>
+          <w:rFonts w:ascii="Segoe UI Emoji" w:hAnsi="Segoe UI Emoji"/>
+          <w:b/>
+          <w:color w:val="7030A0"/>
+          <w:sz w:val="40"/>
+          <w:u w:val="double"/>
+        </w:rPr>
+        <w:t xml:space="preserve"> </w:t>
+      </w:r>
+      <w:r>
+        <w:rPr>
+          <w:rFonts w:ascii="Segoe UI Emoji" w:hAnsi="Segoe UI Emoji"/>
+        </w:rPr>
+        <w:t xml:space="preserve"> Future work. If we had another week, we would in</w:t>
       </w:r>
       <w:r>
         <w:rPr>
@@ -596,6 +467,46 @@
           <w:rFonts w:ascii="Segoe UI Emoji" w:hAnsi="Segoe UI Emoji"/>
         </w:rPr>
         <w:t xml:space="preserve"> </w:t>
+      </w:r>
+      <w:r>
+        <w:rPr>
+          <w:rFonts w:ascii="Segoe UI Emoji" w:hAnsi="Segoe UI Emoji"/>
+        </w:rPr>
+        <w:t>Reorder don’t pass notes</w:t>
+      </w:r>
+    </w:p>
+    <w:p>
+      <w:pPr>
+        <w:tabs>
+          <w:tab w:val="left" w:pos="2000"/>
+        </w:tabs>
+        <w:rPr>
+          <w:rFonts w:ascii="Segoe UI Emoji" w:hAnsi="Segoe UI Emoji"/>
+        </w:rPr>
+      </w:pPr>
+      <w:r>
+        <w:rPr>
+          <w:rFonts w:ascii="Segoe UI Emoji" w:hAnsi="Segoe UI Emoji"/>
+          <w:b/>
+          <w:color w:val="7030A0"/>
+          <w:sz w:val="36"/>
+          <w:highlight w:val="yellow"/>
+          <w:u w:val="double"/>
+        </w:rPr>
+        <w:t>ANDREW:</w:t>
+      </w:r>
+      <w:r>
+        <w:rPr>
+          <w:rFonts w:ascii="Segoe UI Emoji" w:hAnsi="Segoe UI Emoji"/>
+          <w:sz w:val="36"/>
+        </w:rPr>
+        <w:t xml:space="preserve"> </w:t>
+      </w:r>
+      <w:r>
+        <w:rPr>
+          <w:rFonts w:ascii="Segoe UI Emoji" w:hAnsi="Segoe UI Emoji"/>
+        </w:rPr>
+        <w:t xml:space="preserve">Thank you for listening we welcome any questions you may have and we would like to invite you up to view our website. </w:t>
       </w:r>
     </w:p>
     <w:sectPr>

</xml_diff>